<commit_message>
Update Modello documentazione progetto.docx
</commit_message>
<xml_diff>
--- a/2_Documentation/Modello documentazione progetto.docx
+++ b/2_Documentation/Modello documentazione progetto.docx
@@ -1,10 +1,10 @@
 
 <file path=word/document.xml><?xml version="1.0" encoding="utf-8"?>
-<w:document xmlns:wpc="http://schemas.microsoft.com/office/word/2010/wordprocessingCanvas" xmlns:cx="http://schemas.microsoft.com/office/drawing/2014/chartex" xmlns:cx1="http://schemas.microsoft.com/office/drawing/2015/9/8/chartex" xmlns:cx2="http://schemas.microsoft.com/office/drawing/2015/10/21/chartex" xmlns:cx3="http://schemas.microsoft.com/office/drawing/2016/5/9/chartex" xmlns:cx4="http://schemas.microsoft.com/office/drawing/2016/5/10/chartex" xmlns:cx5="http://schemas.microsoft.com/office/drawing/2016/5/11/chartex" xmlns:cx6="http://schemas.microsoft.com/office/drawing/2016/5/12/chartex" xmlns:cx7="http://schemas.microsoft.com/office/drawing/2016/5/13/chartex" xmlns:cx8="http://schemas.microsoft.com/office/drawing/2016/5/14/chartex" xmlns:mc="http://schemas.openxmlformats.org/markup-compatibility/2006" xmlns:aink="http://schemas.microsoft.com/office/drawing/2016/ink" xmlns:am3d="http://schemas.microsoft.com/office/drawing/2017/model3d" xmlns:o="urn:schemas-microsoft-com:office:office" xmlns:r="http://schemas.openxmlformats.org/officeDocument/2006/relationships" xmlns:m="http://schemas.openxmlformats.org/officeDocument/2006/math" xmlns:v="urn:schemas-microsoft-com:vml" xmlns:wp14="http://schemas.microsoft.com/office/word/2010/wordprocessingDrawing" xmlns:wp="http://schemas.openxmlformats.org/drawingml/2006/wordprocessingDrawing" xmlns:w10="urn:schemas-microsoft-com:office:word" xmlns:w="http://schemas.openxmlformats.org/wordprocessingml/2006/main" xmlns:w14="http://schemas.microsoft.com/office/word/2010/wordml" xmlns:w15="http://schemas.microsoft.com/office/word/2012/wordml" xmlns:w16cid="http://schemas.microsoft.com/office/word/2016/wordml/cid" xmlns:w16se="http://schemas.microsoft.com/office/word/2015/wordml/symex" xmlns:wpg="http://schemas.microsoft.com/office/word/2010/wordprocessingGroup" xmlns:wpi="http://schemas.microsoft.com/office/word/2010/wordprocessingInk" xmlns:wne="http://schemas.microsoft.com/office/word/2006/wordml" xmlns:wps="http://schemas.microsoft.com/office/word/2010/wordprocessingShape" mc:Ignorable="w14 w15 w16se w16cid wp14">
+<w:document xmlns:wpc="http://schemas.microsoft.com/office/word/2010/wordprocessingCanvas" xmlns:cx="http://schemas.microsoft.com/office/drawing/2014/chartex" xmlns:cx1="http://schemas.microsoft.com/office/drawing/2015/9/8/chartex" xmlns:cx2="http://schemas.microsoft.com/office/drawing/2015/10/21/chartex" xmlns:cx3="http://schemas.microsoft.com/office/drawing/2016/5/9/chartex" xmlns:cx4="http://schemas.microsoft.com/office/drawing/2016/5/10/chartex" xmlns:cx5="http://schemas.microsoft.com/office/drawing/2016/5/11/chartex" xmlns:cx6="http://schemas.microsoft.com/office/drawing/2016/5/12/chartex" xmlns:cx7="http://schemas.microsoft.com/office/drawing/2016/5/13/chartex" xmlns:cx8="http://schemas.microsoft.com/office/drawing/2016/5/14/chartex" xmlns:mc="http://schemas.openxmlformats.org/markup-compatibility/2006" xmlns:aink="http://schemas.microsoft.com/office/drawing/2016/ink" xmlns:am3d="http://schemas.microsoft.com/office/drawing/2017/model3d" xmlns:o="urn:schemas-microsoft-com:office:office" xmlns:oel="http://schemas.microsoft.com/office/2019/extlst" xmlns:r="http://schemas.openxmlformats.org/officeDocument/2006/relationships" xmlns:m="http://schemas.openxmlformats.org/officeDocument/2006/math" xmlns:v="urn:schemas-microsoft-com:vml" xmlns:wp14="http://schemas.microsoft.com/office/word/2010/wordprocessingDrawing" xmlns:wp="http://schemas.openxmlformats.org/drawingml/2006/wordprocessingDrawing" xmlns:w10="urn:schemas-microsoft-com:office:word" xmlns:w="http://schemas.openxmlformats.org/wordprocessingml/2006/main" xmlns:w14="http://schemas.microsoft.com/office/word/2010/wordml" xmlns:w15="http://schemas.microsoft.com/office/word/2012/wordml" xmlns:w16cex="http://schemas.microsoft.com/office/word/2018/wordml/cex" xmlns:w16cid="http://schemas.microsoft.com/office/word/2016/wordml/cid" xmlns:w16="http://schemas.microsoft.com/office/word/2018/wordml" xmlns:w16du="http://schemas.microsoft.com/office/word/2023/wordml/word16du" xmlns:w16sdtdh="http://schemas.microsoft.com/office/word/2020/wordml/sdtdatahash" xmlns:w16se="http://schemas.microsoft.com/office/word/2015/wordml/symex" xmlns:wpg="http://schemas.microsoft.com/office/word/2010/wordprocessingGroup" xmlns:wpi="http://schemas.microsoft.com/office/word/2010/wordprocessingInk" xmlns:wne="http://schemas.microsoft.com/office/word/2006/wordml" xmlns:wps="http://schemas.microsoft.com/office/word/2010/wordprocessingShape" mc:Ignorable="w14 w15 w16se w16cid w16 w16cex w16sdtdh w16du wp14">
   <w:body>
     <w:p>
       <w:pPr>
-        <w:pStyle w:val="Sommario1"/>
+        <w:pStyle w:val="TOC1"/>
         <w:tabs>
           <w:tab w:val="left" w:pos="351"/>
           <w:tab w:val="right" w:leader="dot" w:pos="9628"/>
@@ -19,17 +19,12 @@
         <w:pStyle w:val="TitoloPagina1"/>
       </w:pPr>
       <w:r>
-        <w:t>Esempio di document</w:t>
-      </w:r>
-      <w:bookmarkStart w:id="0" w:name="_GoBack"/>
-      <w:bookmarkEnd w:id="0"/>
-      <w:r>
-        <w:t>azione</w:t>
-      </w:r>
-    </w:p>
-    <w:p>
-      <w:pPr>
-        <w:pStyle w:val="Sommario1"/>
+        <w:t>Esempio di documentazione</w:t>
+      </w:r>
+    </w:p>
+    <w:p>
+      <w:pPr>
+        <w:pStyle w:val="TOC1"/>
         <w:tabs>
           <w:tab w:val="left" w:pos="351"/>
           <w:tab w:val="right" w:leader="dot" w:pos="9628"/>
@@ -41,7 +36,7 @@
     </w:p>
     <w:p>
       <w:pPr>
-        <w:pStyle w:val="Sommario1"/>
+        <w:pStyle w:val="TOC1"/>
         <w:tabs>
           <w:tab w:val="left" w:pos="351"/>
           <w:tab w:val="right" w:leader="dot" w:pos="9628"/>
@@ -53,7 +48,7 @@
     </w:p>
     <w:p>
       <w:pPr>
-        <w:pStyle w:val="Sommario1"/>
+        <w:pStyle w:val="TOC1"/>
         <w:tabs>
           <w:tab w:val="left" w:pos="351"/>
           <w:tab w:val="right" w:leader="dot" w:pos="9628"/>
@@ -89,7 +84,7 @@
     </w:p>
     <w:p>
       <w:pPr>
-        <w:pStyle w:val="Sommario1"/>
+        <w:pStyle w:val="TOC1"/>
         <w:tabs>
           <w:tab w:val="left" w:pos="400"/>
           <w:tab w:val="right" w:leader="dot" w:pos="9628"/>
@@ -171,7 +166,7 @@
     </w:p>
     <w:p>
       <w:pPr>
-        <w:pStyle w:val="Sommario2"/>
+        <w:pStyle w:val="TOC2"/>
         <w:tabs>
           <w:tab w:val="left" w:pos="800"/>
           <w:tab w:val="right" w:leader="dot" w:pos="9628"/>
@@ -250,7 +245,7 @@
     </w:p>
     <w:p>
       <w:pPr>
-        <w:pStyle w:val="Sommario2"/>
+        <w:pStyle w:val="TOC2"/>
         <w:tabs>
           <w:tab w:val="left" w:pos="800"/>
           <w:tab w:val="right" w:leader="dot" w:pos="9628"/>
@@ -329,7 +324,7 @@
     </w:p>
     <w:p>
       <w:pPr>
-        <w:pStyle w:val="Sommario2"/>
+        <w:pStyle w:val="TOC2"/>
         <w:tabs>
           <w:tab w:val="left" w:pos="800"/>
           <w:tab w:val="right" w:leader="dot" w:pos="9628"/>
@@ -408,7 +403,7 @@
     </w:p>
     <w:p>
       <w:pPr>
-        <w:pStyle w:val="Sommario1"/>
+        <w:pStyle w:val="TOC1"/>
         <w:tabs>
           <w:tab w:val="left" w:pos="400"/>
           <w:tab w:val="right" w:leader="dot" w:pos="9628"/>
@@ -489,7 +484,7 @@
     </w:p>
     <w:p>
       <w:pPr>
-        <w:pStyle w:val="Sommario2"/>
+        <w:pStyle w:val="TOC2"/>
         <w:tabs>
           <w:tab w:val="left" w:pos="800"/>
           <w:tab w:val="right" w:leader="dot" w:pos="9628"/>
@@ -568,7 +563,7 @@
     </w:p>
     <w:p>
       <w:pPr>
-        <w:pStyle w:val="Sommario2"/>
+        <w:pStyle w:val="TOC2"/>
         <w:tabs>
           <w:tab w:val="left" w:pos="800"/>
           <w:tab w:val="right" w:leader="dot" w:pos="9628"/>
@@ -647,7 +642,7 @@
     </w:p>
     <w:p>
       <w:pPr>
-        <w:pStyle w:val="Sommario3"/>
+        <w:pStyle w:val="TOC3"/>
         <w:tabs>
           <w:tab w:val="left" w:pos="1200"/>
           <w:tab w:val="right" w:leader="dot" w:pos="9628"/>
@@ -726,7 +721,7 @@
     </w:p>
     <w:p>
       <w:pPr>
-        <w:pStyle w:val="Sommario2"/>
+        <w:pStyle w:val="TOC2"/>
         <w:tabs>
           <w:tab w:val="left" w:pos="800"/>
           <w:tab w:val="right" w:leader="dot" w:pos="9628"/>
@@ -805,7 +800,7 @@
     </w:p>
     <w:p>
       <w:pPr>
-        <w:pStyle w:val="Sommario2"/>
+        <w:pStyle w:val="TOC2"/>
         <w:tabs>
           <w:tab w:val="left" w:pos="800"/>
           <w:tab w:val="right" w:leader="dot" w:pos="9628"/>
@@ -884,7 +879,7 @@
     </w:p>
     <w:p>
       <w:pPr>
-        <w:pStyle w:val="Sommario2"/>
+        <w:pStyle w:val="TOC2"/>
         <w:tabs>
           <w:tab w:val="left" w:pos="800"/>
           <w:tab w:val="right" w:leader="dot" w:pos="9628"/>
@@ -963,7 +958,7 @@
     </w:p>
     <w:p>
       <w:pPr>
-        <w:pStyle w:val="Sommario3"/>
+        <w:pStyle w:val="TOC3"/>
         <w:tabs>
           <w:tab w:val="left" w:pos="1200"/>
           <w:tab w:val="right" w:leader="dot" w:pos="9628"/>
@@ -1042,7 +1037,7 @@
     </w:p>
     <w:p>
       <w:pPr>
-        <w:pStyle w:val="Sommario3"/>
+        <w:pStyle w:val="TOC3"/>
         <w:tabs>
           <w:tab w:val="left" w:pos="1200"/>
           <w:tab w:val="right" w:leader="dot" w:pos="9628"/>
@@ -1121,7 +1116,7 @@
     </w:p>
     <w:p>
       <w:pPr>
-        <w:pStyle w:val="Sommario1"/>
+        <w:pStyle w:val="TOC1"/>
         <w:tabs>
           <w:tab w:val="left" w:pos="400"/>
           <w:tab w:val="right" w:leader="dot" w:pos="9628"/>
@@ -1200,7 +1195,7 @@
     </w:p>
     <w:p>
       <w:pPr>
-        <w:pStyle w:val="Sommario2"/>
+        <w:pStyle w:val="TOC2"/>
         <w:tabs>
           <w:tab w:val="left" w:pos="800"/>
           <w:tab w:val="right" w:leader="dot" w:pos="9628"/>
@@ -1279,7 +1274,7 @@
     </w:p>
     <w:p>
       <w:pPr>
-        <w:pStyle w:val="Sommario2"/>
+        <w:pStyle w:val="TOC2"/>
         <w:tabs>
           <w:tab w:val="left" w:pos="800"/>
           <w:tab w:val="right" w:leader="dot" w:pos="9628"/>
@@ -1358,7 +1353,7 @@
     </w:p>
     <w:p>
       <w:pPr>
-        <w:pStyle w:val="Sommario2"/>
+        <w:pStyle w:val="TOC2"/>
         <w:tabs>
           <w:tab w:val="left" w:pos="800"/>
           <w:tab w:val="right" w:leader="dot" w:pos="9628"/>
@@ -1437,7 +1432,7 @@
     </w:p>
     <w:p>
       <w:pPr>
-        <w:pStyle w:val="Sommario2"/>
+        <w:pStyle w:val="TOC2"/>
         <w:tabs>
           <w:tab w:val="left" w:pos="800"/>
           <w:tab w:val="right" w:leader="dot" w:pos="9628"/>
@@ -1516,7 +1511,7 @@
     </w:p>
     <w:p>
       <w:pPr>
-        <w:pStyle w:val="Sommario1"/>
+        <w:pStyle w:val="TOC1"/>
         <w:tabs>
           <w:tab w:val="left" w:pos="400"/>
           <w:tab w:val="right" w:leader="dot" w:pos="9628"/>
@@ -1595,7 +1590,7 @@
     </w:p>
     <w:p>
       <w:pPr>
-        <w:pStyle w:val="Sommario1"/>
+        <w:pStyle w:val="TOC1"/>
         <w:tabs>
           <w:tab w:val="left" w:pos="400"/>
           <w:tab w:val="right" w:leader="dot" w:pos="9628"/>
@@ -1676,7 +1671,7 @@
     </w:p>
     <w:p>
       <w:pPr>
-        <w:pStyle w:val="Sommario2"/>
+        <w:pStyle w:val="TOC2"/>
         <w:tabs>
           <w:tab w:val="left" w:pos="800"/>
           <w:tab w:val="right" w:leader="dot" w:pos="9628"/>
@@ -1755,7 +1750,7 @@
     </w:p>
     <w:p>
       <w:pPr>
-        <w:pStyle w:val="Sommario2"/>
+        <w:pStyle w:val="TOC2"/>
         <w:tabs>
           <w:tab w:val="left" w:pos="800"/>
           <w:tab w:val="right" w:leader="dot" w:pos="9628"/>
@@ -1834,7 +1829,7 @@
     </w:p>
     <w:p>
       <w:pPr>
-        <w:pStyle w:val="Sommario2"/>
+        <w:pStyle w:val="TOC2"/>
         <w:tabs>
           <w:tab w:val="left" w:pos="800"/>
           <w:tab w:val="right" w:leader="dot" w:pos="9628"/>
@@ -1913,7 +1908,7 @@
     </w:p>
     <w:p>
       <w:pPr>
-        <w:pStyle w:val="Sommario1"/>
+        <w:pStyle w:val="TOC1"/>
         <w:tabs>
           <w:tab w:val="left" w:pos="400"/>
           <w:tab w:val="right" w:leader="dot" w:pos="9628"/>
@@ -1994,7 +1989,7 @@
     </w:p>
     <w:p>
       <w:pPr>
-        <w:pStyle w:val="Sommario1"/>
+        <w:pStyle w:val="TOC1"/>
         <w:tabs>
           <w:tab w:val="left" w:pos="400"/>
           <w:tab w:val="right" w:leader="dot" w:pos="9628"/>
@@ -2075,7 +2070,7 @@
     </w:p>
     <w:p>
       <w:pPr>
-        <w:pStyle w:val="Sommario2"/>
+        <w:pStyle w:val="TOC2"/>
         <w:tabs>
           <w:tab w:val="left" w:pos="800"/>
           <w:tab w:val="right" w:leader="dot" w:pos="9628"/>
@@ -2154,7 +2149,7 @@
     </w:p>
     <w:p>
       <w:pPr>
-        <w:pStyle w:val="Sommario2"/>
+        <w:pStyle w:val="TOC2"/>
         <w:tabs>
           <w:tab w:val="left" w:pos="800"/>
           <w:tab w:val="right" w:leader="dot" w:pos="9628"/>
@@ -2233,7 +2228,7 @@
     </w:p>
     <w:p>
       <w:pPr>
-        <w:pStyle w:val="Sommario1"/>
+        <w:pStyle w:val="TOC1"/>
         <w:tabs>
           <w:tab w:val="left" w:pos="400"/>
           <w:tab w:val="right" w:leader="dot" w:pos="9628"/>
@@ -2314,7 +2309,7 @@
     </w:p>
     <w:p>
       <w:pPr>
-        <w:pStyle w:val="Sommario1"/>
+        <w:pStyle w:val="TOC1"/>
         <w:tabs>
           <w:tab w:val="left" w:pos="400"/>
           <w:tab w:val="right" w:leader="dot" w:pos="9628"/>
@@ -2395,7 +2390,7 @@
     </w:p>
     <w:p>
       <w:pPr>
-        <w:pStyle w:val="Sommario2"/>
+        <w:pStyle w:val="TOC2"/>
         <w:tabs>
           <w:tab w:val="left" w:pos="800"/>
           <w:tab w:val="right" w:leader="dot" w:pos="9628"/>
@@ -2474,7 +2469,7 @@
     </w:p>
     <w:p>
       <w:pPr>
-        <w:pStyle w:val="Sommario2"/>
+        <w:pStyle w:val="TOC2"/>
         <w:tabs>
           <w:tab w:val="left" w:pos="800"/>
           <w:tab w:val="right" w:leader="dot" w:pos="9628"/>
@@ -2553,7 +2548,7 @@
     </w:p>
     <w:p>
       <w:pPr>
-        <w:pStyle w:val="Sommario2"/>
+        <w:pStyle w:val="TOC2"/>
         <w:tabs>
           <w:tab w:val="left" w:pos="800"/>
           <w:tab w:val="right" w:leader="dot" w:pos="9628"/>
@@ -2632,7 +2627,7 @@
     </w:p>
     <w:p>
       <w:pPr>
-        <w:pStyle w:val="Sommario1"/>
+        <w:pStyle w:val="TOC1"/>
         <w:tabs>
           <w:tab w:val="left" w:pos="600"/>
           <w:tab w:val="right" w:leader="dot" w:pos="9628"/>
@@ -2740,7 +2735,7 @@
     </w:p>
     <w:p>
       <w:pPr>
-        <w:pStyle w:val="Titolo1"/>
+        <w:pStyle w:val="Heading1"/>
         <w:rPr>
           <w:lang w:val="it-IT"/>
         </w:rPr>
@@ -2751,7 +2746,7 @@
         </w:rPr>
         <w:br w:type="page"/>
       </w:r>
-      <w:bookmarkStart w:id="1" w:name="_Toc94790441"/>
+      <w:bookmarkStart w:id="0" w:name="_Toc94790441"/>
       <w:r>
         <w:rPr>
           <w:lang w:val="it-IT"/>
@@ -2759,39 +2754,27 @@
         <w:lastRenderedPageBreak/>
         <w:t>Introduzione</w:t>
       </w:r>
+      <w:bookmarkEnd w:id="0"/>
+    </w:p>
+    <w:p>
+      <w:pPr>
+        <w:pStyle w:val="Heading2"/>
+      </w:pPr>
+      <w:bookmarkStart w:id="1" w:name="_Toc94790442"/>
+      <w:r>
+        <w:t>Informazioni sul progetto</w:t>
+      </w:r>
       <w:bookmarkEnd w:id="1"/>
-    </w:p>
-    <w:p>
-      <w:pPr>
-        <w:pStyle w:val="Titolo2"/>
-      </w:pPr>
-      <w:bookmarkStart w:id="2" w:name="_Toc94790442"/>
-      <w:r>
-        <w:t>Informazioni sul progetto</w:t>
-      </w:r>
-      <w:bookmarkEnd w:id="2"/>
       <w:r>
         <w:t xml:space="preserve"> </w:t>
       </w:r>
     </w:p>
     <w:p>
       <w:pPr>
-        <w:rPr>
-          <w:lang w:val="it-IT"/>
-        </w:rPr>
-      </w:pPr>
-      <w:r>
-        <w:rPr>
-          <w:lang w:val="it-IT"/>
-        </w:rPr>
-        <w:t xml:space="preserve">In questo capitolo raccogliere le informazioni relative al progetto, ad esempio: </w:t>
-      </w:r>
-    </w:p>
-    <w:p>
-      <w:pPr>
+        <w:pStyle w:val="ListParagraph"/>
         <w:numPr>
           <w:ilvl w:val="0"/>
-          <w:numId w:val="2"/>
+          <w:numId w:val="26"/>
         </w:numPr>
         <w:rPr>
           <w:lang w:val="it-IT"/>
@@ -2801,26 +2784,15 @@
         <w:rPr>
           <w:lang w:val="it-IT"/>
         </w:rPr>
-        <w:t>Allievo/i e</w:t>
-      </w:r>
-      <w:r>
-        <w:rPr>
-          <w:lang w:val="it-IT"/>
-        </w:rPr>
-        <w:t xml:space="preserve"> </w:t>
-      </w:r>
-      <w:r>
-        <w:rPr>
-          <w:lang w:val="it-IT"/>
-        </w:rPr>
-        <w:t>docente/i coinvolti nel progetto e rispettivi ruoli,</w:t>
-      </w:r>
-    </w:p>
-    <w:p>
-      <w:pPr>
+        <w:t>Allievi: Edoardo Antonini, Eros Marucchi</w:t>
+      </w:r>
+    </w:p>
+    <w:p>
+      <w:pPr>
+        <w:pStyle w:val="ListParagraph"/>
         <w:numPr>
           <w:ilvl w:val="0"/>
-          <w:numId w:val="2"/>
+          <w:numId w:val="26"/>
         </w:numPr>
         <w:rPr>
           <w:lang w:val="it-IT"/>
@@ -2830,26 +2802,23 @@
         <w:rPr>
           <w:lang w:val="it-IT"/>
         </w:rPr>
-        <w:t>scuola,</w:t>
-      </w:r>
-      <w:r>
-        <w:rPr>
-          <w:lang w:val="it-IT"/>
-        </w:rPr>
-        <w:t xml:space="preserve"> </w:t>
-      </w:r>
-      <w:r>
-        <w:rPr>
-          <w:lang w:val="it-IT"/>
-        </w:rPr>
-        <w:t>sezione, materia/e,</w:t>
-      </w:r>
-    </w:p>
-    <w:p>
-      <w:pPr>
+        <w:t xml:space="preserve">Responsabile: Ciaran Connolly – </w:t>
+      </w:r>
+      <w:proofErr w:type="spellStart"/>
+      <w:r>
+        <w:rPr>
+          <w:lang w:val="it-IT"/>
+        </w:rPr>
+        <w:t>ProfileTree</w:t>
+      </w:r>
+      <w:proofErr w:type="spellEnd"/>
+    </w:p>
+    <w:p>
+      <w:pPr>
+        <w:pStyle w:val="ListParagraph"/>
         <w:numPr>
           <w:ilvl w:val="0"/>
-          <w:numId w:val="2"/>
+          <w:numId w:val="26"/>
         </w:numPr>
         <w:rPr>
           <w:lang w:val="it-IT"/>
@@ -2859,14 +2828,23 @@
         <w:rPr>
           <w:lang w:val="it-IT"/>
         </w:rPr>
-        <w:t>date di inizio e termine di consegna,</w:t>
-      </w:r>
-    </w:p>
-    <w:p>
-      <w:pPr>
+        <w:t xml:space="preserve">Azienda: </w:t>
+      </w:r>
+      <w:proofErr w:type="spellStart"/>
+      <w:r>
+        <w:rPr>
+          <w:lang w:val="it-IT"/>
+        </w:rPr>
+        <w:t>ProfileTree</w:t>
+      </w:r>
+      <w:proofErr w:type="spellEnd"/>
+    </w:p>
+    <w:p>
+      <w:pPr>
+        <w:pStyle w:val="ListParagraph"/>
         <w:numPr>
           <w:ilvl w:val="0"/>
-          <w:numId w:val="2"/>
+          <w:numId w:val="26"/>
         </w:numPr>
         <w:rPr>
           <w:lang w:val="it-IT"/>
@@ -2876,18 +2854,54 @@
         <w:rPr>
           <w:lang w:val="it-IT"/>
         </w:rPr>
-        <w:t>…</w:t>
-      </w:r>
-    </w:p>
-    <w:p>
-      <w:pPr>
-        <w:pStyle w:val="Titolo2"/>
-      </w:pPr>
-      <w:bookmarkStart w:id="3" w:name="_Toc94790443"/>
+        <w:t>Sezione: Informatica</w:t>
+      </w:r>
+    </w:p>
+    <w:p>
+      <w:pPr>
+        <w:pStyle w:val="ListParagraph"/>
+        <w:numPr>
+          <w:ilvl w:val="0"/>
+          <w:numId w:val="26"/>
+        </w:numPr>
+        <w:rPr>
+          <w:lang w:val="it-IT"/>
+        </w:rPr>
+      </w:pPr>
+      <w:r>
+        <w:rPr>
+          <w:lang w:val="it-IT"/>
+        </w:rPr>
+        <w:t>Data inizio: 10.06.2024</w:t>
+      </w:r>
+    </w:p>
+    <w:p>
+      <w:pPr>
+        <w:pStyle w:val="ListParagraph"/>
+        <w:numPr>
+          <w:ilvl w:val="0"/>
+          <w:numId w:val="26"/>
+        </w:numPr>
+        <w:rPr>
+          <w:lang w:val="it-IT"/>
+        </w:rPr>
+      </w:pPr>
+      <w:r>
+        <w:rPr>
+          <w:lang w:val="it-IT"/>
+        </w:rPr>
+        <w:t xml:space="preserve">Data fine: </w:t>
+      </w:r>
+    </w:p>
+    <w:p>
+      <w:pPr>
+        <w:pStyle w:val="Heading2"/>
+      </w:pPr>
+      <w:bookmarkStart w:id="2" w:name="_Toc94790443"/>
       <w:r>
         <w:t>Abstract</w:t>
       </w:r>
-      <w:bookmarkEnd w:id="3"/>
+      <w:bookmarkEnd w:id="2"/>
       <w:r>
         <w:t xml:space="preserve"> </w:t>
       </w:r>
@@ -3136,62 +3150,73 @@
     </w:p>
     <w:p>
       <w:pPr>
-        <w:pStyle w:val="Titolo2"/>
-      </w:pPr>
-      <w:bookmarkStart w:id="4" w:name="_Toc94790444"/>
+        <w:pStyle w:val="Heading2"/>
+      </w:pPr>
+      <w:bookmarkStart w:id="3" w:name="_Toc94790444"/>
       <w:r>
         <w:t>Scopo</w:t>
       </w:r>
-      <w:bookmarkEnd w:id="4"/>
-    </w:p>
-    <w:p>
-      <w:pPr>
-        <w:rPr>
-          <w:lang w:val="it-IT"/>
-        </w:rPr>
-      </w:pPr>
-      <w:r>
-        <w:rPr>
-          <w:lang w:val="it-IT"/>
-        </w:rPr>
-        <w:t>Lo scopo del progetto (scopi didattici/scopi operativi)</w:t>
-      </w:r>
-      <w:r>
-        <w:rPr>
-          <w:lang w:val="it-IT"/>
-        </w:rPr>
-        <w:t>. Dovrebbe descrivere il mandato</w:t>
-      </w:r>
-      <w:r>
-        <w:rPr>
-          <w:lang w:val="it-IT"/>
-        </w:rPr>
-        <w:t>, ma non vanno ricopiate le informazioni del quaderno dei compiti</w:t>
-      </w:r>
-      <w:r>
-        <w:rPr>
-          <w:lang w:val="it-IT"/>
-        </w:rPr>
-        <w:t xml:space="preserve"> (che va invece allegato)</w:t>
-      </w:r>
-      <w:r>
-        <w:rPr>
-          <w:lang w:val="it-IT"/>
-        </w:rPr>
-        <w:t>.</w:t>
-      </w:r>
-    </w:p>
-    <w:p>
-      <w:pPr>
-        <w:pStyle w:val="Titolo1"/>
-        <w:rPr>
-          <w:lang w:val="it-IT"/>
-        </w:rPr>
-      </w:pPr>
-      <w:r>
+      <w:bookmarkEnd w:id="3"/>
+    </w:p>
+    <w:p>
+      <w:pPr>
+        <w:pStyle w:val="NormalWeb"/>
+        <w:rPr>
+          <w:rFonts w:ascii="Arial" w:hAnsi="Arial"/>
+          <w:sz w:val="20"/>
+          <w:szCs w:val="20"/>
+          <w:lang w:val="it-IT" w:eastAsia="it-IT"/>
+        </w:rPr>
+      </w:pPr>
+      <w:r>
+        <w:rPr>
+          <w:rFonts w:ascii="Arial" w:hAnsi="Arial"/>
+          <w:sz w:val="20"/>
+          <w:szCs w:val="20"/>
+          <w:lang w:val="it-IT" w:eastAsia="it-IT"/>
+        </w:rPr>
+        <w:t>This project has two main objectives. The first is to design and implement a website that calculates the carbon emissions generated by the monthly visits to other websites. Users will be able to enter the URL of the page they want to calculate emissions for, and our system will provide a detailed report on the associated carbon emissions. This goal aims to raise awareness among users about the environmental impact of web browsing and to provide useful tools for reducing the digital carbon footprint.</w:t>
+      </w:r>
+    </w:p>
+    <w:p>
+      <w:pPr>
+        <w:pStyle w:val="NormalWeb"/>
+        <w:rPr>
+          <w:rFonts w:ascii="Arial" w:hAnsi="Arial"/>
+          <w:sz w:val="20"/>
+          <w:szCs w:val="20"/>
+          <w:lang w:val="it-IT" w:eastAsia="it-IT"/>
+        </w:rPr>
+      </w:pPr>
+      <w:r>
+        <w:rPr>
+          <w:rFonts w:ascii="Arial" w:hAnsi="Arial"/>
+          <w:sz w:val="20"/>
+          <w:szCs w:val="20"/>
+          <w:lang w:val="it-IT" w:eastAsia="it-IT"/>
+        </w:rPr>
+        <w:t>The second objective of the project is educational. This project will serve to consolidate our knowledge in computer science through a practical application. It will be an opportunity to deepen our skills in web development, including HTML, CSS, JavaScript, and the use of advanced libraries and frameworks.</w:t>
+      </w:r>
+    </w:p>
+    <w:p>
+      <w:pPr>
+        <w:pStyle w:val="Heading1"/>
+        <w:numPr>
+          <w:ilvl w:val="0"/>
+          <w:numId w:val="0"/>
+        </w:numPr>
+        <w:ind w:left="432" w:hanging="432"/>
+        <w:rPr>
+          <w:lang w:val="it-IT"/>
+        </w:rPr>
+      </w:pPr>
+      <w:r>
+        <w:rPr>
+          <w:lang w:val="en-GB"/>
+        </w:rPr>
         <w:br w:type="page"/>
       </w:r>
-      <w:bookmarkStart w:id="5" w:name="_Toc94790445"/>
+      <w:bookmarkStart w:id="4" w:name="_Toc94790445"/>
       <w:r>
         <w:rPr>
           <w:lang w:val="it-IT"/>
@@ -3199,17 +3224,17 @@
         <w:lastRenderedPageBreak/>
         <w:t>Analisi</w:t>
       </w:r>
+      <w:bookmarkEnd w:id="4"/>
+    </w:p>
+    <w:p>
+      <w:pPr>
+        <w:pStyle w:val="Heading2"/>
+      </w:pPr>
+      <w:bookmarkStart w:id="5" w:name="_Toc94790446"/>
+      <w:r>
+        <w:t>Analisi del dominio</w:t>
+      </w:r>
       <w:bookmarkEnd w:id="5"/>
-    </w:p>
-    <w:p>
-      <w:pPr>
-        <w:pStyle w:val="Titolo2"/>
-      </w:pPr>
-      <w:bookmarkStart w:id="6" w:name="_Toc94790446"/>
-      <w:r>
-        <w:t>Analisi del dominio</w:t>
-      </w:r>
-      <w:bookmarkEnd w:id="6"/>
     </w:p>
     <w:p>
       <w:pPr>
@@ -3380,9 +3405,9 @@
     </w:p>
     <w:p>
       <w:pPr>
-        <w:pStyle w:val="Titolo2"/>
-      </w:pPr>
-      <w:bookmarkStart w:id="7" w:name="_Toc94790447"/>
+        <w:pStyle w:val="Heading2"/>
+      </w:pPr>
+      <w:bookmarkStart w:id="6" w:name="_Toc94790447"/>
       <w:r>
         <w:t>Analisi e s</w:t>
       </w:r>
@@ -3395,7 +3420,7 @@
       <w:r>
         <w:t>dei requisiti</w:t>
       </w:r>
-      <w:bookmarkEnd w:id="7"/>
+      <w:bookmarkEnd w:id="6"/>
     </w:p>
     <w:p>
       <w:pPr>
@@ -4185,108 +4210,139 @@
     <w:p/>
     <w:p>
       <w:pPr>
-        <w:pStyle w:val="Titolo3"/>
-      </w:pPr>
-      <w:bookmarkStart w:id="8" w:name="_Toc94790448"/>
+        <w:pStyle w:val="Heading3"/>
+      </w:pPr>
+      <w:bookmarkStart w:id="7" w:name="_Toc94790448"/>
       <w:r>
         <w:lastRenderedPageBreak/>
         <w:t>Spiegazione elementi tabella dei requisiti:</w:t>
       </w:r>
+      <w:bookmarkEnd w:id="7"/>
+    </w:p>
+    <w:p>
+      <w:r>
+        <w:rPr>
+          <w:b/>
+        </w:rPr>
+        <w:t>ID</w:t>
+      </w:r>
+      <w:r>
+        <w:t>: identificativo univoco del requisito</w:t>
+      </w:r>
+    </w:p>
+    <w:p>
+      <w:r>
+        <w:rPr>
+          <w:b/>
+        </w:rPr>
+        <w:t>Nome</w:t>
+      </w:r>
+      <w:r>
+        <w:t>: breve descrizione del requisito</w:t>
+      </w:r>
+    </w:p>
+    <w:p>
+      <w:r>
+        <w:rPr>
+          <w:b/>
+        </w:rPr>
+        <w:t>Priorità</w:t>
+      </w:r>
+      <w:r>
+        <w:t xml:space="preserve">: indica l’importanza di un requisito nell’insieme del progetto, definita assieme al committente. </w:t>
+      </w:r>
+      <w:r>
+        <w:t>Ad esempio,</w:t>
+      </w:r>
+      <w:r>
+        <w:t xml:space="preserve"> poter disporre di report con colonne di colori diversi ha priorità minore rispetto al fatto di avere un database con gli elementi al suo interno. Solitamente si definiscono al massimo di 2-3 livelli di priorità.</w:t>
+      </w:r>
+    </w:p>
+    <w:p>
+      <w:r>
+        <w:rPr>
+          <w:b/>
+        </w:rPr>
+        <w:t>Versione</w:t>
+      </w:r>
+      <w:r>
+        <w:t xml:space="preserve">: indica la versione del requisito. Ogni modifica del requisito avrà una versione aggiornata. </w:t>
+      </w:r>
+    </w:p>
+    <w:p>
+      <w:r>
+        <w:t>Sulla documentazione apparirà solamente l’ultima versione, mentre le vecchie dovranno essere inserite nei diari.</w:t>
+      </w:r>
+    </w:p>
+    <w:p>
+      <w:r>
+        <w:rPr>
+          <w:b/>
+        </w:rPr>
+        <w:t>Note</w:t>
+      </w:r>
+      <w:r>
+        <w:t>: eventuali osservazioni importanti o riferimenti ad altri requisiti.</w:t>
+      </w:r>
+    </w:p>
+    <w:p>
+      <w:r>
+        <w:rPr>
+          <w:b/>
+        </w:rPr>
+        <w:t>Sotto requisiti</w:t>
+      </w:r>
+      <w:r>
+        <w:t xml:space="preserve">: elementi che compongono il requisito. </w:t>
+      </w:r>
+    </w:p>
+    <w:p>
+      <w:pPr>
+        <w:rPr>
+          <w:lang w:val="it-IT"/>
+        </w:rPr>
+      </w:pPr>
+      <w:r>
+        <w:rPr>
+          <w:lang w:val="it-IT"/>
+        </w:rPr>
+        <w:t xml:space="preserve">Elencare e </w:t>
+      </w:r>
+      <w:r>
+        <w:rPr>
+          <w:lang w:val="it-IT"/>
+        </w:rPr>
+        <w:t>descrivere</w:t>
+      </w:r>
+      <w:r>
+        <w:rPr>
+          <w:lang w:val="it-IT"/>
+        </w:rPr>
+        <w:t xml:space="preserve"> i </w:t>
+      </w:r>
+      <w:r>
+        <w:rPr>
+          <w:lang w:val="it-IT"/>
+        </w:rPr>
+        <w:t>mezzi disponibili pe</w:t>
+      </w:r>
+      <w:r>
+        <w:rPr>
+          <w:lang w:val="it-IT"/>
+        </w:rPr>
+        <w:t>r la realizzazione del progetto. Ricordarsi di sempre descrivere nel dettaglio le versioni e il modello di riferimento.</w:t>
+      </w:r>
+    </w:p>
+    <w:p>
+      <w:pPr>
+        <w:pStyle w:val="Heading3"/>
+      </w:pPr>
+      <w:bookmarkStart w:id="8" w:name="_Toc413411419"/>
+      <w:bookmarkStart w:id="9" w:name="_Toc94790452"/>
+      <w:r>
+        <w:t>Software</w:t>
+      </w:r>
       <w:bookmarkEnd w:id="8"/>
-    </w:p>
-    <w:p>
-      <w:r>
-        <w:rPr>
-          <w:b/>
-        </w:rPr>
-        <w:t>ID</w:t>
-      </w:r>
-      <w:r>
-        <w:t>: identificativo univoco del requisito</w:t>
-      </w:r>
-    </w:p>
-    <w:p>
-      <w:r>
-        <w:rPr>
-          <w:b/>
-        </w:rPr>
-        <w:t>Nome</w:t>
-      </w:r>
-      <w:r>
-        <w:t>: breve descrizione del requisito</w:t>
-      </w:r>
-    </w:p>
-    <w:p>
-      <w:r>
-        <w:rPr>
-          <w:b/>
-        </w:rPr>
-        <w:t>Priorità</w:t>
-      </w:r>
-      <w:r>
-        <w:t xml:space="preserve">: indica l’importanza di un requisito nell’insieme del progetto, definita assieme al committente. </w:t>
-      </w:r>
-      <w:r>
-        <w:t>Ad esempio,</w:t>
-      </w:r>
-      <w:r>
-        <w:t xml:space="preserve"> poter disporre di report con colonne di colori diversi ha priorità minore rispetto al fatto di avere un database con gli elementi al suo interno. Solitamente si definiscono al massimo di 2-3 livelli di priorità.</w:t>
-      </w:r>
-    </w:p>
-    <w:p>
-      <w:r>
-        <w:rPr>
-          <w:b/>
-        </w:rPr>
-        <w:t>Versione</w:t>
-      </w:r>
-      <w:r>
-        <w:t xml:space="preserve">: indica la versione del requisito. Ogni modifica del requisito avrà una versione aggiornata. </w:t>
-      </w:r>
-    </w:p>
-    <w:p>
-      <w:r>
-        <w:t>Sulla documentazione apparirà solamente l’ultima versione, mentre le vecchie dovranno essere inserite nei diari.</w:t>
-      </w:r>
-    </w:p>
-    <w:p>
-      <w:r>
-        <w:rPr>
-          <w:b/>
-        </w:rPr>
-        <w:t>Note</w:t>
-      </w:r>
-      <w:r>
-        <w:t>: eventuali osservazioni importanti o riferimenti ad altri requisiti.</w:t>
-      </w:r>
-    </w:p>
-    <w:p>
-      <w:r>
-        <w:rPr>
-          <w:b/>
-        </w:rPr>
-        <w:t>Sotto requisiti</w:t>
-      </w:r>
-      <w:r>
-        <w:t xml:space="preserve">: elementi che compongono il requisito. </w:t>
-      </w:r>
-    </w:p>
-    <w:p>
-      <w:pPr>
-        <w:rPr>
-          <w:lang w:val="it-IT"/>
-        </w:rPr>
-      </w:pPr>
-    </w:p>
-    <w:p>
-      <w:pPr>
-        <w:pStyle w:val="Titolo2"/>
-        <w:ind w:left="578" w:hanging="578"/>
-      </w:pPr>
-      <w:bookmarkStart w:id="9" w:name="_Toc94790449"/>
-      <w:r>
-        <w:t>Use case</w:t>
-      </w:r>
       <w:bookmarkEnd w:id="9"/>
     </w:p>
     <w:p>
@@ -4299,19 +4355,19 @@
         <w:rPr>
           <w:lang w:val="it-IT"/>
         </w:rPr>
-        <w:t xml:space="preserve">I casi d’uso rappresentano l’interazione tra i vari </w:t>
-      </w:r>
-      <w:r>
-        <w:rPr>
-          <w:lang w:val="it-IT"/>
-        </w:rPr>
-        <w:t>attori e le funzionalità</w:t>
-      </w:r>
-      <w:r>
-        <w:rPr>
-          <w:lang w:val="it-IT"/>
-        </w:rPr>
-        <w:t xml:space="preserve"> del prodotto</w:t>
+        <w:t>SDK, librerie, tools utilizzati pe</w:t>
+      </w:r>
+      <w:r>
+        <w:rPr>
+          <w:lang w:val="it-IT"/>
+        </w:rPr>
+        <w:t>r la realizzazione del progetto</w:t>
+      </w:r>
+      <w:r>
+        <w:rPr>
+          <w:lang w:val="it-IT"/>
+        </w:rPr>
+        <w:t xml:space="preserve"> e eventuali dipendenze</w:t>
       </w:r>
       <w:r>
         <w:rPr>
@@ -4322,247 +4378,14 @@
     </w:p>
     <w:p>
       <w:pPr>
-        <w:rPr>
-          <w:lang w:val="it-IT"/>
-        </w:rPr>
-      </w:pPr>
-    </w:p>
-    <w:p>
-      <w:pPr>
-        <w:pStyle w:val="Titolo2"/>
-      </w:pPr>
-      <w:bookmarkStart w:id="10" w:name="_Toc94790450"/>
-      <w:r>
-        <w:t>Pianificazione</w:t>
+        <w:pStyle w:val="Heading3"/>
+      </w:pPr>
+      <w:bookmarkStart w:id="10" w:name="_Toc413411420"/>
+      <w:bookmarkStart w:id="11" w:name="_Toc94790453"/>
+      <w:r>
+        <w:t>Hardware</w:t>
       </w:r>
       <w:bookmarkEnd w:id="10"/>
-    </w:p>
-    <w:p>
-      <w:pPr>
-        <w:rPr>
-          <w:lang w:val="it-IT"/>
-        </w:rPr>
-      </w:pPr>
-      <w:r>
-        <w:rPr>
-          <w:lang w:val="it-IT"/>
-        </w:rPr>
-        <w:t xml:space="preserve">Prima di stabilire una pianificazione bisogna avere almeno una vaga idea del modello di sviluppo che si intende adottare. </w:t>
-      </w:r>
-      <w:r>
-        <w:rPr>
-          <w:lang w:val="it-IT"/>
-        </w:rPr>
-        <w:t xml:space="preserve">In questa sezione bisognerà inserire il modello concettuale di sviluppo che si seguirà durante il progetto. </w:t>
-      </w:r>
-      <w:r>
-        <w:rPr>
-          <w:lang w:val="it-IT"/>
-        </w:rPr>
-        <w:t>Gli elementi di riferimento per una buona pianificazione derivano da una scomposizione top-down della problematica del progetto.</w:t>
-      </w:r>
-    </w:p>
-    <w:p>
-      <w:pPr>
-        <w:rPr>
-          <w:lang w:val="it-IT"/>
-        </w:rPr>
-      </w:pPr>
-    </w:p>
-    <w:p>
-      <w:pPr>
-        <w:rPr>
-          <w:lang w:val="it-IT"/>
-        </w:rPr>
-      </w:pPr>
-      <w:r>
-        <w:rPr>
-          <w:lang w:val="it-IT"/>
-        </w:rPr>
-        <w:t>La pianificazione può essere rappresentata mediante un diagramma di Gantt:</w:t>
-      </w:r>
-    </w:p>
-    <w:p>
-      <w:pPr>
-        <w:rPr>
-          <w:lang w:val="it-IT"/>
-        </w:rPr>
-      </w:pPr>
-    </w:p>
-    <w:tbl>
-      <w:tblPr>
-        <w:tblW w:w="0" w:type="auto"/>
-        <w:tblBorders>
-          <w:top w:val="single" w:sz="4" w:space="0" w:color="auto"/>
-          <w:left w:val="single" w:sz="4" w:space="0" w:color="auto"/>
-          <w:bottom w:val="single" w:sz="4" w:space="0" w:color="auto"/>
-          <w:right w:val="single" w:sz="4" w:space="0" w:color="auto"/>
-          <w:insideH w:val="single" w:sz="4" w:space="0" w:color="auto"/>
-          <w:insideV w:val="single" w:sz="4" w:space="0" w:color="auto"/>
-        </w:tblBorders>
-        <w:tblLook w:val="00A0" w:firstRow="1" w:lastRow="0" w:firstColumn="1" w:lastColumn="0" w:noHBand="0" w:noVBand="0"/>
-      </w:tblPr>
-      <w:tblGrid>
-        <w:gridCol w:w="9628"/>
-      </w:tblGrid>
-      <w:tr>
-        <w:tc>
-          <w:tcPr>
-            <w:tcW w:w="9628" w:type="dxa"/>
-            <w:shd w:val="clear" w:color="auto" w:fill="auto"/>
-          </w:tcPr>
-          <w:p>
-            <w:pPr>
-              <w:rPr>
-                <w:lang w:val="it-IT"/>
-              </w:rPr>
-            </w:pPr>
-            <w:r>
-              <w:rPr>
-                <w:noProof/>
-                <w:lang w:val="it-IT"/>
-              </w:rPr>
-              <w:drawing>
-                <wp:inline distT="0" distB="0" distL="0" distR="0" wp14:anchorId="3C988473" wp14:editId="421E0D4A">
-                  <wp:extent cx="5972175" cy="2876550"/>
-                  <wp:effectExtent l="0" t="0" r="0" b="0"/>
-                  <wp:docPr id="1" name="Immagine 1"/>
-                  <wp:cNvGraphicFramePr>
-                    <a:graphicFrameLocks xmlns:a="http://schemas.openxmlformats.org/drawingml/2006/main" noChangeAspect="1"/>
-                  </wp:cNvGraphicFramePr>
-                  <a:graphic xmlns:a="http://schemas.openxmlformats.org/drawingml/2006/main">
-                    <a:graphicData uri="http://schemas.openxmlformats.org/drawingml/2006/picture">
-                      <pic:pic xmlns:pic="http://schemas.openxmlformats.org/drawingml/2006/picture">
-                        <pic:nvPicPr>
-                          <pic:cNvPr id="0" name="Picture 1"/>
-                          <pic:cNvPicPr>
-                            <a:picLocks noChangeAspect="1" noChangeArrowheads="1"/>
-                          </pic:cNvPicPr>
-                        </pic:nvPicPr>
-                        <pic:blipFill>
-                          <a:blip r:embed="rId8">
-                            <a:extLst>
-                              <a:ext uri="{28A0092B-C50C-407E-A947-70E740481C1C}">
-                                <a14:useLocalDpi xmlns:a14="http://schemas.microsoft.com/office/drawing/2010/main" val="0"/>
-                              </a:ext>
-                            </a:extLst>
-                          </a:blip>
-                          <a:srcRect r="6310"/>
-                          <a:stretch>
-                            <a:fillRect/>
-                          </a:stretch>
-                        </pic:blipFill>
-                        <pic:spPr bwMode="auto">
-                          <a:xfrm>
-                            <a:off x="0" y="0"/>
-                            <a:ext cx="5972175" cy="2876550"/>
-                          </a:xfrm>
-                          <a:prstGeom prst="rect">
-                            <a:avLst/>
-                          </a:prstGeom>
-                          <a:noFill/>
-                          <a:ln>
-                            <a:noFill/>
-                          </a:ln>
-                        </pic:spPr>
-                      </pic:pic>
-                    </a:graphicData>
-                  </a:graphic>
-                </wp:inline>
-              </w:drawing>
-            </w:r>
-          </w:p>
-          <w:p>
-            <w:pPr>
-              <w:pStyle w:val="Didascalia"/>
-              <w:rPr>
-                <w:lang w:val="it-IT"/>
-              </w:rPr>
-            </w:pPr>
-            <w:r>
-              <w:t xml:space="preserve">Figura </w:t>
-            </w:r>
-            <w:fldSimple w:instr=" SEQ Figura \* ARABIC ">
-              <w:r>
-                <w:rPr>
-                  <w:noProof/>
-                </w:rPr>
-                <w:t>1</w:t>
-              </w:r>
-            </w:fldSimple>
-            <w:r>
-              <w:t>: Esempio di diagramma di Gantt.</w:t>
-            </w:r>
-          </w:p>
-        </w:tc>
-      </w:tr>
-    </w:tbl>
-    <w:p>
-      <w:pPr>
-        <w:rPr>
-          <w:lang w:val="it-IT"/>
-        </w:rPr>
-      </w:pPr>
-    </w:p>
-    <w:p>
-      <w:pPr>
-        <w:rPr>
-          <w:lang w:val="it-IT"/>
-        </w:rPr>
-      </w:pPr>
-      <w:r>
-        <w:rPr>
-          <w:lang w:val="it-IT"/>
-        </w:rPr>
-        <w:t>Se si usano altri metodi di pianificazione (</w:t>
-      </w:r>
-      <w:r>
-        <w:rPr>
-          <w:lang w:val="it-IT"/>
-        </w:rPr>
-        <w:t>p.</w:t>
-      </w:r>
-      <w:r>
-        <w:rPr>
-          <w:lang w:val="it-IT"/>
-        </w:rPr>
-        <w:t>es</w:t>
-      </w:r>
-      <w:r>
-        <w:rPr>
-          <w:lang w:val="it-IT"/>
-        </w:rPr>
-        <w:t>.</w:t>
-      </w:r>
-      <w:r>
-        <w:rPr>
-          <w:lang w:val="it-IT"/>
-        </w:rPr>
-        <w:t xml:space="preserve"> </w:t>
-      </w:r>
-      <w:proofErr w:type="spellStart"/>
-      <w:r>
-        <w:rPr>
-          <w:lang w:val="it-IT"/>
-        </w:rPr>
-        <w:t>scrum</w:t>
-      </w:r>
-      <w:proofErr w:type="spellEnd"/>
-      <w:r>
-        <w:rPr>
-          <w:lang w:val="it-IT"/>
-        </w:rPr>
-        <w:t>), dovranno apparire in questo capitolo.</w:t>
-      </w:r>
-    </w:p>
-    <w:p>
-      <w:pPr>
-        <w:pStyle w:val="Titolo2"/>
-      </w:pPr>
-      <w:bookmarkStart w:id="11" w:name="_Toc94790451"/>
-      <w:r>
-        <w:t>Analisi dei mezzi</w:t>
-      </w:r>
       <w:bookmarkEnd w:id="11"/>
     </w:p>
     <w:p>
@@ -4571,46 +4394,40 @@
           <w:lang w:val="it-IT"/>
         </w:rPr>
       </w:pPr>
-      <w:r>
-        <w:rPr>
-          <w:lang w:val="it-IT"/>
-        </w:rPr>
-        <w:t xml:space="preserve">Elencare e </w:t>
-      </w:r>
-      <w:r>
-        <w:rPr>
-          <w:lang w:val="it-IT"/>
-        </w:rPr>
-        <w:t>descrivere</w:t>
-      </w:r>
-      <w:r>
-        <w:rPr>
-          <w:lang w:val="it-IT"/>
-        </w:rPr>
-        <w:t xml:space="preserve"> i </w:t>
-      </w:r>
-      <w:r>
-        <w:rPr>
-          <w:lang w:val="it-IT"/>
-        </w:rPr>
-        <w:t>mezzi disponibili pe</w:t>
-      </w:r>
-      <w:r>
-        <w:rPr>
-          <w:lang w:val="it-IT"/>
-        </w:rPr>
-        <w:t>r la realizzazione del progetto. Ricordarsi di sempre descrivere nel dettaglio le versioni e il modello di riferimento.</w:t>
-      </w:r>
-    </w:p>
-    <w:p>
-      <w:pPr>
-        <w:pStyle w:val="Titolo3"/>
-      </w:pPr>
-      <w:bookmarkStart w:id="12" w:name="_Toc413411419"/>
-      <w:bookmarkStart w:id="13" w:name="_Toc94790452"/>
-      <w:r>
-        <w:lastRenderedPageBreak/>
-        <w:t>Software</w:t>
+    </w:p>
+    <w:p>
+      <w:pPr>
+        <w:rPr>
+          <w:lang w:val="it-IT"/>
+        </w:rPr>
+      </w:pPr>
+      <w:r>
+        <w:rPr>
+          <w:lang w:val="it-IT"/>
+        </w:rPr>
+        <w:t xml:space="preserve">Su quale piattaforma dovrà essere eseguito il prodotto? Che hardware particolare è coinvolto nel progetto? Che particolarità e limitazioni presenta? Che </w:t>
+      </w:r>
+      <w:r>
+        <w:rPr>
+          <w:lang w:val="it-IT"/>
+        </w:rPr>
+        <w:t>HW</w:t>
+      </w:r>
+      <w:r>
+        <w:rPr>
+          <w:lang w:val="it-IT"/>
+        </w:rPr>
+        <w:t xml:space="preserve"> sarà disponibile durante lo sviluppo?</w:t>
+      </w:r>
+    </w:p>
+    <w:p>
+      <w:pPr>
+        <w:pStyle w:val="Heading1"/>
+      </w:pPr>
+      <w:bookmarkStart w:id="12" w:name="_Toc429059808"/>
+      <w:bookmarkStart w:id="13" w:name="_Toc94790454"/>
+      <w:r>
+        <w:t>Progettazione</w:t>
       </w:r>
       <w:bookmarkEnd w:id="12"/>
       <w:bookmarkEnd w:id="13"/>
@@ -4625,114 +4442,27 @@
         <w:rPr>
           <w:lang w:val="it-IT"/>
         </w:rPr>
-        <w:t>SDK, librerie, tools utilizzati pe</w:t>
-      </w:r>
-      <w:r>
-        <w:rPr>
-          <w:lang w:val="it-IT"/>
-        </w:rPr>
-        <w:t>r la realizzazione del progetto</w:t>
-      </w:r>
-      <w:r>
-        <w:rPr>
-          <w:lang w:val="it-IT"/>
-        </w:rPr>
-        <w:t xml:space="preserve"> e eventuali dipendenze</w:t>
-      </w:r>
-      <w:r>
-        <w:rPr>
-          <w:lang w:val="it-IT"/>
-        </w:rPr>
-        <w:t>.</w:t>
-      </w:r>
-    </w:p>
-    <w:p>
-      <w:pPr>
-        <w:pStyle w:val="Titolo3"/>
-      </w:pPr>
-      <w:bookmarkStart w:id="14" w:name="_Toc413411420"/>
-      <w:bookmarkStart w:id="15" w:name="_Toc94790453"/>
-      <w:r>
-        <w:t>Hardware</w:t>
+        <w:t>Questo capitolo descrive esaustivamente come deve essere realizzato il prodotto fin nei suoi dettagli. Una buona progettazione permette all’esecutore di evitare fraintendimenti e imprecisioni nell’implementazione del prodotto.</w:t>
+      </w:r>
+    </w:p>
+    <w:p>
+      <w:pPr>
+        <w:rPr>
+          <w:lang w:val="it-IT"/>
+        </w:rPr>
+      </w:pPr>
+    </w:p>
+    <w:p>
+      <w:pPr>
+        <w:pStyle w:val="Heading2"/>
+      </w:pPr>
+      <w:bookmarkStart w:id="14" w:name="_Toc429059809"/>
+      <w:bookmarkStart w:id="15" w:name="_Toc94790455"/>
+      <w:r>
+        <w:t>Design dell’architettura del sistema</w:t>
       </w:r>
       <w:bookmarkEnd w:id="14"/>
       <w:bookmarkEnd w:id="15"/>
-    </w:p>
-    <w:p>
-      <w:pPr>
-        <w:rPr>
-          <w:lang w:val="it-IT"/>
-        </w:rPr>
-      </w:pPr>
-    </w:p>
-    <w:p>
-      <w:pPr>
-        <w:rPr>
-          <w:lang w:val="it-IT"/>
-        </w:rPr>
-      </w:pPr>
-      <w:r>
-        <w:rPr>
-          <w:lang w:val="it-IT"/>
-        </w:rPr>
-        <w:t xml:space="preserve">Su quale piattaforma dovrà essere eseguito il prodotto? Che hardware particolare è coinvolto nel progetto? Che particolarità e limitazioni presenta? Che </w:t>
-      </w:r>
-      <w:r>
-        <w:rPr>
-          <w:lang w:val="it-IT"/>
-        </w:rPr>
-        <w:t>HW</w:t>
-      </w:r>
-      <w:r>
-        <w:rPr>
-          <w:lang w:val="it-IT"/>
-        </w:rPr>
-        <w:t xml:space="preserve"> sarà disponibile durante lo sviluppo?</w:t>
-      </w:r>
-    </w:p>
-    <w:p>
-      <w:pPr>
-        <w:pStyle w:val="Titolo1"/>
-      </w:pPr>
-      <w:bookmarkStart w:id="16" w:name="_Toc429059808"/>
-      <w:bookmarkStart w:id="17" w:name="_Toc94790454"/>
-      <w:r>
-        <w:t>Progettazione</w:t>
-      </w:r>
-      <w:bookmarkEnd w:id="16"/>
-      <w:bookmarkEnd w:id="17"/>
-    </w:p>
-    <w:p>
-      <w:pPr>
-        <w:rPr>
-          <w:lang w:val="it-IT"/>
-        </w:rPr>
-      </w:pPr>
-      <w:r>
-        <w:rPr>
-          <w:lang w:val="it-IT"/>
-        </w:rPr>
-        <w:t>Questo capitolo descrive esaustivamente come deve essere realizzato il prodotto fin nei suoi dettagli. Una buona progettazione permette all’esecutore di evitare fraintendimenti e imprecisioni nell’implementazione del prodotto.</w:t>
-      </w:r>
-    </w:p>
-    <w:p>
-      <w:pPr>
-        <w:rPr>
-          <w:lang w:val="it-IT"/>
-        </w:rPr>
-      </w:pPr>
-    </w:p>
-    <w:p>
-      <w:pPr>
-        <w:pStyle w:val="Titolo2"/>
-      </w:pPr>
-      <w:bookmarkStart w:id="18" w:name="_Toc429059809"/>
-      <w:bookmarkStart w:id="19" w:name="_Toc94790455"/>
-      <w:r>
-        <w:t>Design dell’architettura del sistema</w:t>
-      </w:r>
-      <w:bookmarkEnd w:id="18"/>
-      <w:bookmarkEnd w:id="19"/>
     </w:p>
     <w:p>
       <w:pPr>
@@ -4875,75 +4605,15 @@
     </w:p>
     <w:p>
       <w:pPr>
-        <w:pStyle w:val="Titolo2"/>
-      </w:pPr>
-      <w:bookmarkStart w:id="20" w:name="_Toc429059810"/>
-      <w:bookmarkStart w:id="21" w:name="_Toc94790456"/>
-      <w:r>
-        <w:t>Design dei dati</w:t>
-      </w:r>
-      <w:r>
-        <w:t xml:space="preserve"> e database</w:t>
-      </w:r>
-      <w:bookmarkEnd w:id="20"/>
-      <w:bookmarkEnd w:id="21"/>
-    </w:p>
-    <w:p>
-      <w:pPr>
-        <w:rPr>
-          <w:lang w:val="it-IT"/>
-        </w:rPr>
-      </w:pPr>
-      <w:r>
-        <w:rPr>
-          <w:lang w:val="it-IT"/>
-        </w:rPr>
-        <w:t xml:space="preserve">Descrizione delle strutture di dati utilizzate dal programma in base agli attributi e le </w:t>
-      </w:r>
-      <w:r>
-        <w:rPr>
-          <w:lang w:val="it-IT"/>
-        </w:rPr>
-        <w:t>relazioni degli oggetti in uso.</w:t>
-      </w:r>
-    </w:p>
-    <w:p>
-      <w:pPr>
-        <w:rPr>
-          <w:lang w:val="it-IT"/>
-        </w:rPr>
-      </w:pPr>
-      <w:r>
-        <w:rPr>
-          <w:lang w:val="it-IT"/>
-        </w:rPr>
-        <w:t>Schema E-R, schema logico e descrizione.</w:t>
-      </w:r>
-    </w:p>
-    <w:p>
-      <w:pPr>
-        <w:rPr>
-          <w:lang w:val="it-IT"/>
-        </w:rPr>
-      </w:pPr>
-      <w:r>
-        <w:rPr>
-          <w:lang w:val="it-IT"/>
-        </w:rPr>
-        <w:t>Se il diagramma E-R viene modificato, sulla doc dovrà apparire l’ultima versione, mentre le vecchie saranno sui diari.</w:t>
-      </w:r>
-    </w:p>
-    <w:p>
-      <w:pPr>
-        <w:pStyle w:val="Titolo2"/>
-      </w:pPr>
-      <w:bookmarkStart w:id="22" w:name="_Toc429059811"/>
-      <w:bookmarkStart w:id="23" w:name="_Toc94790457"/>
+        <w:pStyle w:val="Heading2"/>
+      </w:pPr>
+      <w:bookmarkStart w:id="16" w:name="_Toc429059811"/>
+      <w:bookmarkStart w:id="17" w:name="_Toc94790457"/>
       <w:r>
         <w:t>Design delle interfacce</w:t>
       </w:r>
-      <w:bookmarkEnd w:id="22"/>
-      <w:bookmarkEnd w:id="23"/>
+      <w:bookmarkEnd w:id="16"/>
+      <w:bookmarkEnd w:id="17"/>
     </w:p>
     <w:p>
       <w:pPr>
@@ -4980,175 +4650,6 @@
     </w:p>
     <w:p>
       <w:pPr>
-        <w:pStyle w:val="Titolo2"/>
-      </w:pPr>
-      <w:bookmarkStart w:id="24" w:name="_Toc429059812"/>
-      <w:bookmarkStart w:id="25" w:name="_Toc94790458"/>
-      <w:r>
-        <w:t>Design procedurale</w:t>
-      </w:r>
-      <w:bookmarkEnd w:id="24"/>
-      <w:bookmarkEnd w:id="25"/>
-    </w:p>
-    <w:p>
-      <w:pPr>
-        <w:rPr>
-          <w:lang w:val="it-IT"/>
-        </w:rPr>
-      </w:pPr>
-      <w:r>
-        <w:rPr>
-          <w:lang w:val="it-IT"/>
-        </w:rPr>
-        <w:t xml:space="preserve">Descrive i concetti </w:t>
-      </w:r>
-      <w:r>
-        <w:rPr>
-          <w:lang w:val="it-IT"/>
-        </w:rPr>
-        <w:t>dettagliati dell’architettura/sviluppo</w:t>
-      </w:r>
-      <w:r>
-        <w:rPr>
-          <w:lang w:val="it-IT"/>
-        </w:rPr>
-        <w:t xml:space="preserve"> utilizzando ad esempio:</w:t>
-      </w:r>
-    </w:p>
-    <w:p>
-      <w:pPr>
-        <w:numPr>
-          <w:ilvl w:val="0"/>
-          <w:numId w:val="11"/>
-        </w:numPr>
-        <w:rPr>
-          <w:lang w:val="it-IT"/>
-        </w:rPr>
-      </w:pPr>
-      <w:r>
-        <w:rPr>
-          <w:lang w:val="it-IT"/>
-        </w:rPr>
-        <w:t>Diagrammi di flusso e Nassi.</w:t>
-      </w:r>
-    </w:p>
-    <w:p>
-      <w:pPr>
-        <w:numPr>
-          <w:ilvl w:val="0"/>
-          <w:numId w:val="11"/>
-        </w:numPr>
-        <w:rPr>
-          <w:lang w:val="it-IT"/>
-        </w:rPr>
-      </w:pPr>
-      <w:r>
-        <w:rPr>
-          <w:lang w:val="it-IT"/>
-        </w:rPr>
-        <w:t>Tabelle.</w:t>
-      </w:r>
-    </w:p>
-    <w:p>
-      <w:pPr>
-        <w:numPr>
-          <w:ilvl w:val="0"/>
-          <w:numId w:val="11"/>
-        </w:numPr>
-        <w:rPr>
-          <w:lang w:val="it-IT"/>
-        </w:rPr>
-      </w:pPr>
-      <w:r>
-        <w:rPr>
-          <w:lang w:val="it-IT"/>
-        </w:rPr>
-        <w:t>Classi e metodi.</w:t>
-      </w:r>
-    </w:p>
-    <w:p>
-      <w:pPr>
-        <w:numPr>
-          <w:ilvl w:val="0"/>
-          <w:numId w:val="11"/>
-        </w:numPr>
-        <w:rPr>
-          <w:lang w:val="it-IT"/>
-        </w:rPr>
-      </w:pPr>
-      <w:r>
-        <w:rPr>
-          <w:lang w:val="it-IT"/>
-        </w:rPr>
-        <w:t xml:space="preserve">Tabelle di </w:t>
-      </w:r>
-      <w:proofErr w:type="spellStart"/>
-      <w:r>
-        <w:rPr>
-          <w:lang w:val="it-IT"/>
-        </w:rPr>
-        <w:t>routing</w:t>
-      </w:r>
-      <w:proofErr w:type="spellEnd"/>
-    </w:p>
-    <w:p>
-      <w:pPr>
-        <w:numPr>
-          <w:ilvl w:val="0"/>
-          <w:numId w:val="11"/>
-        </w:numPr>
-        <w:rPr>
-          <w:lang w:val="it-IT"/>
-        </w:rPr>
-      </w:pPr>
-      <w:r>
-        <w:rPr>
-          <w:lang w:val="it-IT"/>
-        </w:rPr>
-        <w:t>Diritti di accesso a condivisioni …</w:t>
-      </w:r>
-    </w:p>
-    <w:p>
-      <w:pPr>
-        <w:rPr>
-          <w:lang w:val="it-IT"/>
-        </w:rPr>
-      </w:pPr>
-    </w:p>
-    <w:p>
-      <w:pPr>
-        <w:rPr>
-          <w:lang w:val="it-IT"/>
-        </w:rPr>
-      </w:pPr>
-      <w:r>
-        <w:rPr>
-          <w:lang w:val="it-IT"/>
-        </w:rPr>
-        <w:t>Questi</w:t>
-      </w:r>
-      <w:r>
-        <w:rPr>
-          <w:lang w:val="it-IT"/>
-        </w:rPr>
-        <w:t xml:space="preserve"> documenti permetteranno di rappresentare i dettagli procedurali </w:t>
-      </w:r>
-      <w:r>
-        <w:rPr>
-          <w:lang w:val="it-IT"/>
-        </w:rPr>
-        <w:t>per la realizzazione del prodotto.</w:t>
-      </w:r>
-    </w:p>
-    <w:p>
-      <w:pPr>
-        <w:rPr>
-          <w:lang w:val="it-IT"/>
-        </w:rPr>
-      </w:pPr>
-    </w:p>
-    <w:p>
-      <w:pPr>
         <w:rPr>
           <w:lang w:val="it-IT"/>
         </w:rPr>
@@ -5159,19 +4660,19 @@
     </w:p>
     <w:p>
       <w:pPr>
-        <w:pStyle w:val="Titolo1"/>
+        <w:pStyle w:val="Heading1"/>
         <w:pBdr>
           <w:bottom w:val="single" w:sz="4" w:space="1" w:color="auto"/>
         </w:pBdr>
       </w:pPr>
-      <w:bookmarkStart w:id="26" w:name="_Toc461179222"/>
-      <w:bookmarkStart w:id="27" w:name="_Toc94790459"/>
+      <w:bookmarkStart w:id="18" w:name="_Toc461179222"/>
+      <w:bookmarkStart w:id="19" w:name="_Toc94790459"/>
       <w:r>
         <w:lastRenderedPageBreak/>
         <w:t>Implementazione</w:t>
       </w:r>
-      <w:bookmarkEnd w:id="26"/>
-      <w:bookmarkEnd w:id="27"/>
+      <w:bookmarkEnd w:id="18"/>
+      <w:bookmarkEnd w:id="19"/>
     </w:p>
     <w:p>
       <w:r>
@@ -5229,33 +4730,33 @@
     </w:p>
     <w:p>
       <w:pPr>
-        <w:pStyle w:val="Titolo1"/>
-        <w:rPr>
-          <w:lang w:val="it-IT"/>
-        </w:rPr>
-      </w:pPr>
-      <w:bookmarkStart w:id="28" w:name="_Toc461179223"/>
-      <w:bookmarkStart w:id="29" w:name="_Toc94790460"/>
+        <w:pStyle w:val="Heading1"/>
+        <w:rPr>
+          <w:lang w:val="it-IT"/>
+        </w:rPr>
+      </w:pPr>
+      <w:bookmarkStart w:id="20" w:name="_Toc461179223"/>
+      <w:bookmarkStart w:id="21" w:name="_Toc94790460"/>
       <w:r>
         <w:rPr>
           <w:lang w:val="it-IT"/>
         </w:rPr>
         <w:t>Test</w:t>
       </w:r>
-      <w:bookmarkEnd w:id="28"/>
-      <w:bookmarkEnd w:id="29"/>
-    </w:p>
-    <w:p>
-      <w:pPr>
-        <w:pStyle w:val="Titolo2"/>
-      </w:pPr>
-      <w:bookmarkStart w:id="30" w:name="_Toc461179224"/>
-      <w:bookmarkStart w:id="31" w:name="_Toc94790461"/>
+      <w:bookmarkEnd w:id="20"/>
+      <w:bookmarkEnd w:id="21"/>
+    </w:p>
+    <w:p>
+      <w:pPr>
+        <w:pStyle w:val="Heading2"/>
+      </w:pPr>
+      <w:bookmarkStart w:id="22" w:name="_Toc461179224"/>
+      <w:bookmarkStart w:id="23" w:name="_Toc94790461"/>
       <w:r>
         <w:t>Protocollo di test</w:t>
       </w:r>
-      <w:bookmarkEnd w:id="30"/>
-      <w:bookmarkEnd w:id="31"/>
+      <w:bookmarkEnd w:id="22"/>
+      <w:bookmarkEnd w:id="23"/>
     </w:p>
     <w:p>
       <w:pPr>
@@ -5327,7 +4828,7 @@
           </w:p>
           <w:p>
             <w:pPr>
-              <w:pStyle w:val="Corpotesto"/>
+              <w:pStyle w:val="BodyText"/>
               <w:rPr>
                 <w:sz w:val="18"/>
                 <w:szCs w:val="18"/>
@@ -6289,23 +5790,251 @@
       <w:pPr>
         <w:rPr>
           <w:b/>
-          <w:lang w:val="it-IT"/>
-        </w:rPr>
-      </w:pPr>
-      <w:bookmarkStart w:id="32" w:name="_Toc461179225"/>
-      <w:r>
+          <w:lang w:val="en-GB"/>
+        </w:rPr>
+      </w:pPr>
+      <w:bookmarkStart w:id="24" w:name="_Toc461179225"/>
+      <w:r>
+        <w:rPr>
+          <w:lang w:val="en-GB"/>
+        </w:rPr>
         <w:br w:type="page"/>
       </w:r>
     </w:p>
     <w:p>
       <w:pPr>
-        <w:pStyle w:val="Titolo2"/>
-      </w:pPr>
-      <w:bookmarkStart w:id="33" w:name="_Toc94790462"/>
+        <w:pStyle w:val="Heading2"/>
+      </w:pPr>
+      <w:bookmarkStart w:id="25" w:name="_Toc94790462"/>
       <w:r>
         <w:lastRenderedPageBreak/>
         <w:t>Risultati test</w:t>
       </w:r>
+      <w:bookmarkEnd w:id="24"/>
+      <w:bookmarkEnd w:id="25"/>
+    </w:p>
+    <w:p>
+      <w:pPr>
+        <w:rPr>
+          <w:lang w:val="it-IT"/>
+        </w:rPr>
+      </w:pPr>
+      <w:r>
+        <w:rPr>
+          <w:lang w:val="it-IT"/>
+        </w:rPr>
+        <w:t>Tabella riassuntiva in cui si inseriscono i test riusciti e non del prodotto finale. Se un test non riesce e viene corretto l’errore, questo dovrà risultare nel documento finale come riuscito (la procedura della correzione apparirà nel diario), altrimenti dovrà essere descritto l’errore con eventuali ipotesi di correzione.</w:t>
+      </w:r>
+    </w:p>
+    <w:p>
+      <w:pPr>
+        <w:pStyle w:val="Heading2"/>
+      </w:pPr>
+      <w:bookmarkStart w:id="26" w:name="_Toc461179226"/>
+      <w:bookmarkStart w:id="27" w:name="_Toc94790463"/>
+      <w:r>
+        <w:t>Mancanze</w:t>
+      </w:r>
+      <w:r>
+        <w:t>/limitazioni conosciute</w:t>
+      </w:r>
+      <w:bookmarkEnd w:id="26"/>
+      <w:bookmarkEnd w:id="27"/>
+    </w:p>
+    <w:p>
+      <w:pPr>
+        <w:rPr>
+          <w:lang w:val="it-IT"/>
+        </w:rPr>
+      </w:pPr>
+      <w:r>
+        <w:rPr>
+          <w:lang w:val="it-IT"/>
+        </w:rPr>
+        <w:t>Descrizione con motivazione di eventuali elementi mancanti o non completamente implementati, al di fuori dei test case. Non devono essere riportati gli errori e i problemi riscontrati e poi risolti durante il progetto.</w:t>
+      </w:r>
+    </w:p>
+    <w:p>
+      <w:pPr>
+        <w:pStyle w:val="Heading1"/>
+        <w:rPr>
+          <w:lang w:val="it-IT"/>
+        </w:rPr>
+      </w:pPr>
+      <w:bookmarkStart w:id="28" w:name="_Toc461179227"/>
+      <w:bookmarkStart w:id="29" w:name="_Toc94790464"/>
+      <w:r>
+        <w:rPr>
+          <w:lang w:val="it-IT"/>
+        </w:rPr>
+        <w:t>Consuntivo</w:t>
+      </w:r>
+      <w:bookmarkEnd w:id="28"/>
+      <w:bookmarkEnd w:id="29"/>
+    </w:p>
+    <w:p>
+      <w:pPr>
+        <w:rPr>
+          <w:lang w:val="it-IT"/>
+        </w:rPr>
+      </w:pPr>
+      <w:r>
+        <w:rPr>
+          <w:lang w:val="it-IT"/>
+        </w:rPr>
+        <w:t>Consuntivo del tempo di lavoro effettivo e considerazioni riguardo le differenze rispetto alla pianificazione (cap</w:t>
+      </w:r>
+      <w:r>
+        <w:rPr>
+          <w:lang w:val="it-IT"/>
+        </w:rPr>
+        <w:t>.</w:t>
+      </w:r>
+      <w:r>
+        <w:rPr>
+          <w:lang w:val="it-IT"/>
+        </w:rPr>
+        <w:t xml:space="preserve"> 1.7) (ad esempio </w:t>
+      </w:r>
+      <w:proofErr w:type="spellStart"/>
+      <w:r>
+        <w:rPr>
+          <w:lang w:val="it-IT"/>
+        </w:rPr>
+        <w:t>Gan</w:t>
+      </w:r>
+      <w:r>
+        <w:rPr>
+          <w:lang w:val="it-IT"/>
+        </w:rPr>
+        <w:t>t</w:t>
+      </w:r>
+      <w:r>
+        <w:rPr>
+          <w:lang w:val="it-IT"/>
+        </w:rPr>
+        <w:t>t</w:t>
+      </w:r>
+      <w:proofErr w:type="spellEnd"/>
+      <w:r>
+        <w:rPr>
+          <w:lang w:val="it-IT"/>
+        </w:rPr>
+        <w:t xml:space="preserve"> consuntivo).</w:t>
+      </w:r>
+    </w:p>
+    <w:p>
+      <w:pPr>
+        <w:pStyle w:val="Heading1"/>
+        <w:rPr>
+          <w:lang w:val="it-IT"/>
+        </w:rPr>
+      </w:pPr>
+      <w:bookmarkStart w:id="30" w:name="_Toc461179228"/>
+      <w:bookmarkStart w:id="31" w:name="_Toc94790465"/>
+      <w:r>
+        <w:rPr>
+          <w:lang w:val="it-IT"/>
+        </w:rPr>
+        <w:t>Conclusioni</w:t>
+      </w:r>
+      <w:bookmarkEnd w:id="30"/>
+      <w:bookmarkEnd w:id="31"/>
+    </w:p>
+    <w:p>
+      <w:pPr>
+        <w:rPr>
+          <w:lang w:val="it-IT"/>
+        </w:rPr>
+      </w:pPr>
+      <w:r>
+        <w:rPr>
+          <w:lang w:val="it-IT"/>
+        </w:rPr>
+        <w:t>Quali sono le implicazioni della mia soluzione? Che impatto avrà?</w:t>
+      </w:r>
+      <w:r>
+        <w:rPr>
+          <w:lang w:val="it-IT"/>
+        </w:rPr>
+        <w:t xml:space="preserve"> Cambierà il mondo? È un successo importante? È </w:t>
+      </w:r>
+      <w:r>
+        <w:rPr>
+          <w:lang w:val="it-IT"/>
+        </w:rPr>
+        <w:t>solo un</w:t>
+      </w:r>
+      <w:r>
+        <w:rPr>
+          <w:lang w:val="it-IT"/>
+        </w:rPr>
+        <w:t>’</w:t>
+      </w:r>
+      <w:r>
+        <w:rPr>
+          <w:lang w:val="it-IT"/>
+        </w:rPr>
+        <w:t>aggiunta</w:t>
+      </w:r>
+      <w:r>
+        <w:rPr>
+          <w:lang w:val="it-IT"/>
+        </w:rPr>
+        <w:t xml:space="preserve"> marginale o</w:t>
+      </w:r>
+      <w:r>
+        <w:rPr>
+          <w:lang w:val="it-IT"/>
+        </w:rPr>
+        <w:t xml:space="preserve"> è semplicemente servita per scoprire che questo percorso è</w:t>
+      </w:r>
+      <w:r>
+        <w:rPr>
+          <w:lang w:val="it-IT"/>
+        </w:rPr>
+        <w:t xml:space="preserve"> stato</w:t>
+      </w:r>
+      <w:r>
+        <w:rPr>
+          <w:lang w:val="it-IT"/>
+        </w:rPr>
+        <w:t xml:space="preserve"> una perdita di tempo? I ris</w:t>
+      </w:r>
+      <w:r>
+        <w:rPr>
+          <w:lang w:val="it-IT"/>
+        </w:rPr>
+        <w:t xml:space="preserve">ultati ottenuti sono generali, </w:t>
+      </w:r>
+      <w:r>
+        <w:rPr>
+          <w:lang w:val="it-IT"/>
+        </w:rPr>
+        <w:t>facilmente generalizzabili o sono specifici di un caso particolare?</w:t>
+      </w:r>
+      <w:r>
+        <w:rPr>
+          <w:lang w:val="it-IT"/>
+        </w:rPr>
+        <w:t xml:space="preserve"> ecc</w:t>
+      </w:r>
+      <w:r>
+        <w:rPr>
+          <w:lang w:val="it-IT"/>
+        </w:rPr>
+        <w:t>.</w:t>
+      </w:r>
+    </w:p>
+    <w:p>
+      <w:pPr>
+        <w:pStyle w:val="Heading2"/>
+      </w:pPr>
+      <w:bookmarkStart w:id="32" w:name="_Toc461179229"/>
+      <w:bookmarkStart w:id="33" w:name="_Toc94790466"/>
+      <w:r>
+        <w:t>Sviluppi futuri</w:t>
+      </w:r>
       <w:bookmarkEnd w:id="32"/>
       <w:bookmarkEnd w:id="33"/>
     </w:p>
@@ -6319,20 +6048,17 @@
         <w:rPr>
           <w:lang w:val="it-IT"/>
         </w:rPr>
-        <w:t>Tabella riassuntiva in cui si inseriscono i test riusciti e non del prodotto finale. Se un test non riesce e viene corretto l’errore, questo dovrà risultare nel documento finale come riuscito (la procedura della correzione apparirà nel diario), altrimenti dovrà essere descritto l’errore con eventuali ipotesi di correzione.</w:t>
-      </w:r>
-    </w:p>
-    <w:p>
-      <w:pPr>
-        <w:pStyle w:val="Titolo2"/>
-      </w:pPr>
-      <w:bookmarkStart w:id="34" w:name="_Toc461179226"/>
-      <w:bookmarkStart w:id="35" w:name="_Toc94790463"/>
-      <w:r>
-        <w:t>Mancanze</w:t>
-      </w:r>
-      <w:r>
-        <w:t>/limitazioni conosciute</w:t>
+        <w:t>Migliorie o estensioni che possono essere sviluppate sul prodotto.</w:t>
+      </w:r>
+    </w:p>
+    <w:p>
+      <w:pPr>
+        <w:pStyle w:val="Heading2"/>
+      </w:pPr>
+      <w:bookmarkStart w:id="34" w:name="_Toc461179230"/>
+      <w:bookmarkStart w:id="35" w:name="_Toc94790467"/>
+      <w:r>
+        <w:t>Considerazioni personali</w:t>
       </w:r>
       <w:bookmarkEnd w:id="34"/>
       <w:bookmarkEnd w:id="35"/>
@@ -6347,239 +6073,31 @@
         <w:rPr>
           <w:lang w:val="it-IT"/>
         </w:rPr>
-        <w:t>Descrizione con motivazione di eventuali elementi mancanti o non completamente implementati, al di fuori dei test case. Non devono essere riportati gli errori e i problemi riscontrati e poi risolti durante il progetto.</w:t>
-      </w:r>
-    </w:p>
-    <w:p>
-      <w:pPr>
-        <w:pStyle w:val="Titolo1"/>
-        <w:rPr>
-          <w:lang w:val="it-IT"/>
-        </w:rPr>
-      </w:pPr>
-      <w:bookmarkStart w:id="36" w:name="_Toc461179227"/>
-      <w:bookmarkStart w:id="37" w:name="_Toc94790464"/>
-      <w:r>
-        <w:rPr>
-          <w:lang w:val="it-IT"/>
-        </w:rPr>
-        <w:t>Consuntivo</w:t>
+        <w:t>Cosa ho imparato in questo progetto? ecc</w:t>
+      </w:r>
+      <w:r>
+        <w:rPr>
+          <w:lang w:val="it-IT"/>
+        </w:rPr>
+        <w:t>.</w:t>
+      </w:r>
+    </w:p>
+    <w:p>
+      <w:pPr>
+        <w:pStyle w:val="Heading1"/>
+        <w:rPr>
+          <w:lang w:val="it-IT"/>
+        </w:rPr>
+      </w:pPr>
+      <w:bookmarkStart w:id="36" w:name="_Toc94790468"/>
+      <w:bookmarkStart w:id="37" w:name="_Toc461179232"/>
+      <w:r>
+        <w:rPr>
+          <w:lang w:val="it-IT"/>
+        </w:rPr>
+        <w:t>Glossario</w:t>
       </w:r>
       <w:bookmarkEnd w:id="36"/>
-      <w:bookmarkEnd w:id="37"/>
-    </w:p>
-    <w:p>
-      <w:pPr>
-        <w:rPr>
-          <w:lang w:val="it-IT"/>
-        </w:rPr>
-      </w:pPr>
-      <w:r>
-        <w:rPr>
-          <w:lang w:val="it-IT"/>
-        </w:rPr>
-        <w:t>Consuntivo del tempo di lavoro effettivo e considerazioni riguardo le differenze rispetto alla pianificazione (cap</w:t>
-      </w:r>
-      <w:r>
-        <w:rPr>
-          <w:lang w:val="it-IT"/>
-        </w:rPr>
-        <w:t>.</w:t>
-      </w:r>
-      <w:r>
-        <w:rPr>
-          <w:lang w:val="it-IT"/>
-        </w:rPr>
-        <w:t xml:space="preserve"> 1.7) (ad esempio Gan</w:t>
-      </w:r>
-      <w:r>
-        <w:rPr>
-          <w:lang w:val="it-IT"/>
-        </w:rPr>
-        <w:t>t</w:t>
-      </w:r>
-      <w:r>
-        <w:rPr>
-          <w:lang w:val="it-IT"/>
-        </w:rPr>
-        <w:t>t consuntivo).</w:t>
-      </w:r>
-    </w:p>
-    <w:p>
-      <w:pPr>
-        <w:pStyle w:val="Titolo1"/>
-        <w:rPr>
-          <w:lang w:val="it-IT"/>
-        </w:rPr>
-      </w:pPr>
-      <w:bookmarkStart w:id="38" w:name="_Toc461179228"/>
-      <w:bookmarkStart w:id="39" w:name="_Toc94790465"/>
-      <w:r>
-        <w:rPr>
-          <w:lang w:val="it-IT"/>
-        </w:rPr>
-        <w:t>Conclusioni</w:t>
-      </w:r>
-      <w:bookmarkEnd w:id="38"/>
-      <w:bookmarkEnd w:id="39"/>
-    </w:p>
-    <w:p>
-      <w:pPr>
-        <w:rPr>
-          <w:lang w:val="it-IT"/>
-        </w:rPr>
-      </w:pPr>
-      <w:r>
-        <w:rPr>
-          <w:lang w:val="it-IT"/>
-        </w:rPr>
-        <w:t>Quali sono le implicazioni della mia soluzione? Che impatto avrà?</w:t>
-      </w:r>
-      <w:r>
-        <w:rPr>
-          <w:lang w:val="it-IT"/>
-        </w:rPr>
-        <w:t xml:space="preserve"> Cambierà il mondo? È un successo importante? È </w:t>
-      </w:r>
-      <w:r>
-        <w:rPr>
-          <w:lang w:val="it-IT"/>
-        </w:rPr>
-        <w:t>solo un</w:t>
-      </w:r>
-      <w:r>
-        <w:rPr>
-          <w:lang w:val="it-IT"/>
-        </w:rPr>
-        <w:t>’</w:t>
-      </w:r>
-      <w:r>
-        <w:rPr>
-          <w:lang w:val="it-IT"/>
-        </w:rPr>
-        <w:t>aggiunta</w:t>
-      </w:r>
-      <w:r>
-        <w:rPr>
-          <w:lang w:val="it-IT"/>
-        </w:rPr>
-        <w:t xml:space="preserve"> marginale o</w:t>
-      </w:r>
-      <w:r>
-        <w:rPr>
-          <w:lang w:val="it-IT"/>
-        </w:rPr>
-        <w:t xml:space="preserve"> è semplicemente servita per scoprire che questo percorso è</w:t>
-      </w:r>
-      <w:r>
-        <w:rPr>
-          <w:lang w:val="it-IT"/>
-        </w:rPr>
-        <w:t xml:space="preserve"> stato</w:t>
-      </w:r>
-      <w:r>
-        <w:rPr>
-          <w:lang w:val="it-IT"/>
-        </w:rPr>
-        <w:t xml:space="preserve"> una perdita di tempo? I ris</w:t>
-      </w:r>
-      <w:r>
-        <w:rPr>
-          <w:lang w:val="it-IT"/>
-        </w:rPr>
-        <w:t xml:space="preserve">ultati ottenuti sono generali, </w:t>
-      </w:r>
-      <w:r>
-        <w:rPr>
-          <w:lang w:val="it-IT"/>
-        </w:rPr>
-        <w:t>facilmente generalizzabili o sono specifici di un caso particolare?</w:t>
-      </w:r>
-      <w:r>
-        <w:rPr>
-          <w:lang w:val="it-IT"/>
-        </w:rPr>
-        <w:t xml:space="preserve"> ecc</w:t>
-      </w:r>
-      <w:r>
-        <w:rPr>
-          <w:lang w:val="it-IT"/>
-        </w:rPr>
-        <w:t>.</w:t>
-      </w:r>
-    </w:p>
-    <w:p>
-      <w:pPr>
-        <w:pStyle w:val="Titolo2"/>
-      </w:pPr>
-      <w:bookmarkStart w:id="40" w:name="_Toc461179229"/>
-      <w:bookmarkStart w:id="41" w:name="_Toc94790466"/>
-      <w:r>
-        <w:t>Sviluppi futuri</w:t>
-      </w:r>
-      <w:bookmarkEnd w:id="40"/>
-      <w:bookmarkEnd w:id="41"/>
-    </w:p>
-    <w:p>
-      <w:pPr>
-        <w:rPr>
-          <w:lang w:val="it-IT"/>
-        </w:rPr>
-      </w:pPr>
-      <w:r>
-        <w:rPr>
-          <w:lang w:val="it-IT"/>
-        </w:rPr>
-        <w:t>Migliorie o estensioni che possono essere sviluppate sul prodotto.</w:t>
-      </w:r>
-    </w:p>
-    <w:p>
-      <w:pPr>
-        <w:pStyle w:val="Titolo2"/>
-      </w:pPr>
-      <w:bookmarkStart w:id="42" w:name="_Toc461179230"/>
-      <w:bookmarkStart w:id="43" w:name="_Toc94790467"/>
-      <w:r>
-        <w:t>Considerazioni personali</w:t>
-      </w:r>
-      <w:bookmarkEnd w:id="42"/>
-      <w:bookmarkEnd w:id="43"/>
-    </w:p>
-    <w:p>
-      <w:pPr>
-        <w:rPr>
-          <w:lang w:val="it-IT"/>
-        </w:rPr>
-      </w:pPr>
-      <w:r>
-        <w:rPr>
-          <w:lang w:val="it-IT"/>
-        </w:rPr>
-        <w:t>Cosa ho imparato in questo progetto? ecc</w:t>
-      </w:r>
-      <w:r>
-        <w:rPr>
-          <w:lang w:val="it-IT"/>
-        </w:rPr>
-        <w:t>.</w:t>
-      </w:r>
-    </w:p>
-    <w:p>
-      <w:pPr>
-        <w:pStyle w:val="Titolo1"/>
-        <w:rPr>
-          <w:lang w:val="it-IT"/>
-        </w:rPr>
-      </w:pPr>
-      <w:bookmarkStart w:id="44" w:name="_Toc461179232"/>
-      <w:bookmarkStart w:id="45" w:name="_Toc94790468"/>
-      <w:r>
-        <w:rPr>
-          <w:lang w:val="it-IT"/>
-        </w:rPr>
-        <w:t>Glossario</w:t>
-      </w:r>
-      <w:bookmarkEnd w:id="45"/>
     </w:p>
     <w:p>
       <w:pPr>
@@ -6623,7 +6141,7 @@
     </w:p>
     <w:tbl>
       <w:tblPr>
-        <w:tblStyle w:val="Grigliatabella"/>
+        <w:tblStyle w:val="TableGrid"/>
         <w:tblW w:w="0" w:type="auto"/>
         <w:tblLook w:val="04A0" w:firstRow="1" w:lastRow="0" w:firstColumn="1" w:lastColumn="0" w:noHBand="0" w:noVBand="1"/>
       </w:tblPr>
@@ -6805,7 +6323,7 @@
           <w:lang w:val="it-IT"/>
         </w:rPr>
       </w:pPr>
-      <w:bookmarkStart w:id="46" w:name="_Toc94790469"/>
+      <w:bookmarkStart w:id="38" w:name="_Toc94790469"/>
       <w:r>
         <w:rPr>
           <w:lang w:val="it-IT"/>
@@ -6815,7 +6333,7 @@
     </w:p>
     <w:p>
       <w:pPr>
-        <w:pStyle w:val="Titolo1"/>
+        <w:pStyle w:val="Heading1"/>
         <w:rPr>
           <w:lang w:val="it-IT"/>
         </w:rPr>
@@ -6827,18 +6345,18 @@
         <w:lastRenderedPageBreak/>
         <w:t>Bibliografia</w:t>
       </w:r>
-      <w:bookmarkEnd w:id="46"/>
-    </w:p>
-    <w:p>
-      <w:pPr>
-        <w:pStyle w:val="Titolo2"/>
-      </w:pPr>
-      <w:bookmarkStart w:id="47" w:name="_Toc94790470"/>
+      <w:bookmarkEnd w:id="38"/>
+    </w:p>
+    <w:p>
+      <w:pPr>
+        <w:pStyle w:val="Heading2"/>
+      </w:pPr>
+      <w:bookmarkStart w:id="39" w:name="_Toc94790470"/>
       <w:r>
         <w:t>Bibliografia per articoli di riviste:</w:t>
       </w:r>
-      <w:bookmarkEnd w:id="44"/>
-      <w:bookmarkEnd w:id="47"/>
+      <w:bookmarkEnd w:id="37"/>
+      <w:bookmarkEnd w:id="39"/>
     </w:p>
     <w:p>
       <w:pPr>
@@ -6945,15 +6463,15 @@
     </w:p>
     <w:p>
       <w:pPr>
-        <w:pStyle w:val="Titolo2"/>
-      </w:pPr>
-      <w:bookmarkStart w:id="48" w:name="_Toc461179233"/>
-      <w:bookmarkStart w:id="49" w:name="_Toc94790471"/>
+        <w:pStyle w:val="Heading2"/>
+      </w:pPr>
+      <w:bookmarkStart w:id="40" w:name="_Toc461179233"/>
+      <w:bookmarkStart w:id="41" w:name="_Toc94790471"/>
       <w:r>
         <w:t>Bibliografia per libri</w:t>
       </w:r>
-      <w:bookmarkEnd w:id="48"/>
-      <w:bookmarkEnd w:id="49"/>
+      <w:bookmarkEnd w:id="40"/>
+      <w:bookmarkEnd w:id="41"/>
     </w:p>
     <w:p>
       <w:pPr>
@@ -7078,18 +6596,18 @@
           <w:lang w:val="it-IT"/>
         </w:rPr>
       </w:pPr>
-      <w:bookmarkStart w:id="50" w:name="_Toc461179234"/>
-    </w:p>
-    <w:p>
-      <w:pPr>
-        <w:pStyle w:val="Titolo2"/>
-      </w:pPr>
-      <w:bookmarkStart w:id="51" w:name="_Toc94790472"/>
+      <w:bookmarkStart w:id="42" w:name="_Toc461179234"/>
+    </w:p>
+    <w:p>
+      <w:pPr>
+        <w:pStyle w:val="Heading2"/>
+      </w:pPr>
+      <w:bookmarkStart w:id="43" w:name="_Toc94790472"/>
       <w:r>
         <w:t>Sitografia</w:t>
       </w:r>
-      <w:bookmarkEnd w:id="50"/>
-      <w:bookmarkEnd w:id="51"/>
+      <w:bookmarkEnd w:id="42"/>
+      <w:bookmarkEnd w:id="43"/>
     </w:p>
     <w:p>
       <w:pPr>
@@ -7242,21 +6760,21 @@
     </w:p>
     <w:p>
       <w:pPr>
-        <w:pStyle w:val="Titolo1"/>
-        <w:rPr>
-          <w:lang w:val="it-IT"/>
-        </w:rPr>
-      </w:pPr>
-      <w:bookmarkStart w:id="52" w:name="_Toc461179235"/>
-      <w:bookmarkStart w:id="53" w:name="_Toc94790473"/>
+        <w:pStyle w:val="Heading1"/>
+        <w:rPr>
+          <w:lang w:val="it-IT"/>
+        </w:rPr>
+      </w:pPr>
+      <w:bookmarkStart w:id="44" w:name="_Toc461179235"/>
+      <w:bookmarkStart w:id="45" w:name="_Toc94790473"/>
       <w:r>
         <w:rPr>
           <w:lang w:val="it-IT"/>
         </w:rPr>
         <w:t>Allegati</w:t>
       </w:r>
-      <w:bookmarkEnd w:id="52"/>
-      <w:bookmarkEnd w:id="53"/>
+      <w:bookmarkEnd w:id="44"/>
+      <w:bookmarkEnd w:id="45"/>
     </w:p>
     <w:p>
       <w:pPr>
@@ -7429,10 +6947,10 @@
       </w:pPr>
     </w:p>
     <w:sectPr>
-      <w:headerReference w:type="default" r:id="rId9"/>
-      <w:footerReference w:type="default" r:id="rId10"/>
-      <w:headerReference w:type="first" r:id="rId11"/>
-      <w:footerReference w:type="first" r:id="rId12"/>
+      <w:headerReference w:type="default" r:id="rId8"/>
+      <w:footerReference w:type="default" r:id="rId9"/>
+      <w:headerReference w:type="first" r:id="rId10"/>
+      <w:footerReference w:type="first" r:id="rId11"/>
       <w:pgSz w:w="11906" w:h="16838"/>
       <w:pgMar w:top="1985" w:right="1134" w:bottom="1418" w:left="1134" w:header="567" w:footer="567" w:gutter="0"/>
       <w:pgNumType w:start="1"/>
@@ -7444,7 +6962,7 @@
 </file>
 
 <file path=word/endnotes.xml><?xml version="1.0" encoding="utf-8"?>
-<w:endnotes xmlns:wpc="http://schemas.microsoft.com/office/word/2010/wordprocessingCanvas" xmlns:cx="http://schemas.microsoft.com/office/drawing/2014/chartex" xmlns:cx1="http://schemas.microsoft.com/office/drawing/2015/9/8/chartex" xmlns:cx2="http://schemas.microsoft.com/office/drawing/2015/10/21/chartex" xmlns:cx3="http://schemas.microsoft.com/office/drawing/2016/5/9/chartex" xmlns:cx4="http://schemas.microsoft.com/office/drawing/2016/5/10/chartex" xmlns:cx5="http://schemas.microsoft.com/office/drawing/2016/5/11/chartex" xmlns:cx6="http://schemas.microsoft.com/office/drawing/2016/5/12/chartex" xmlns:cx7="http://schemas.microsoft.com/office/drawing/2016/5/13/chartex" xmlns:cx8="http://schemas.microsoft.com/office/drawing/2016/5/14/chartex" xmlns:mc="http://schemas.openxmlformats.org/markup-compatibility/2006" xmlns:aink="http://schemas.microsoft.com/office/drawing/2016/ink" xmlns:am3d="http://schemas.microsoft.com/office/drawing/2017/model3d" xmlns:o="urn:schemas-microsoft-com:office:office" xmlns:r="http://schemas.openxmlformats.org/officeDocument/2006/relationships" xmlns:m="http://schemas.openxmlformats.org/officeDocument/2006/math" xmlns:v="urn:schemas-microsoft-com:vml" xmlns:wp14="http://schemas.microsoft.com/office/word/2010/wordprocessingDrawing" xmlns:wp="http://schemas.openxmlformats.org/drawingml/2006/wordprocessingDrawing" xmlns:w10="urn:schemas-microsoft-com:office:word" xmlns:w="http://schemas.openxmlformats.org/wordprocessingml/2006/main" xmlns:w14="http://schemas.microsoft.com/office/word/2010/wordml" xmlns:w15="http://schemas.microsoft.com/office/word/2012/wordml" xmlns:w16cid="http://schemas.microsoft.com/office/word/2016/wordml/cid" xmlns:w16se="http://schemas.microsoft.com/office/word/2015/wordml/symex" xmlns:wpg="http://schemas.microsoft.com/office/word/2010/wordprocessingGroup" xmlns:wpi="http://schemas.microsoft.com/office/word/2010/wordprocessingInk" xmlns:wne="http://schemas.microsoft.com/office/word/2006/wordml" xmlns:wps="http://schemas.microsoft.com/office/word/2010/wordprocessingShape" mc:Ignorable="w14 w15 w16se w16cid wp14">
+<w:endnotes xmlns:wpc="http://schemas.microsoft.com/office/word/2010/wordprocessingCanvas" xmlns:cx="http://schemas.microsoft.com/office/drawing/2014/chartex" xmlns:cx1="http://schemas.microsoft.com/office/drawing/2015/9/8/chartex" xmlns:cx2="http://schemas.microsoft.com/office/drawing/2015/10/21/chartex" xmlns:cx3="http://schemas.microsoft.com/office/drawing/2016/5/9/chartex" xmlns:cx4="http://schemas.microsoft.com/office/drawing/2016/5/10/chartex" xmlns:cx5="http://schemas.microsoft.com/office/drawing/2016/5/11/chartex" xmlns:cx6="http://schemas.microsoft.com/office/drawing/2016/5/12/chartex" xmlns:cx7="http://schemas.microsoft.com/office/drawing/2016/5/13/chartex" xmlns:cx8="http://schemas.microsoft.com/office/drawing/2016/5/14/chartex" xmlns:mc="http://schemas.openxmlformats.org/markup-compatibility/2006" xmlns:aink="http://schemas.microsoft.com/office/drawing/2016/ink" xmlns:am3d="http://schemas.microsoft.com/office/drawing/2017/model3d" xmlns:o="urn:schemas-microsoft-com:office:office" xmlns:oel="http://schemas.microsoft.com/office/2019/extlst" xmlns:r="http://schemas.openxmlformats.org/officeDocument/2006/relationships" xmlns:m="http://schemas.openxmlformats.org/officeDocument/2006/math" xmlns:v="urn:schemas-microsoft-com:vml" xmlns:wp14="http://schemas.microsoft.com/office/word/2010/wordprocessingDrawing" xmlns:wp="http://schemas.openxmlformats.org/drawingml/2006/wordprocessingDrawing" xmlns:w10="urn:schemas-microsoft-com:office:word" xmlns:w="http://schemas.openxmlformats.org/wordprocessingml/2006/main" xmlns:w14="http://schemas.microsoft.com/office/word/2010/wordml" xmlns:w15="http://schemas.microsoft.com/office/word/2012/wordml" xmlns:w16cex="http://schemas.microsoft.com/office/word/2018/wordml/cex" xmlns:w16cid="http://schemas.microsoft.com/office/word/2016/wordml/cid" xmlns:w16="http://schemas.microsoft.com/office/word/2018/wordml" xmlns:w16du="http://schemas.microsoft.com/office/word/2023/wordml/word16du" xmlns:w16sdtdh="http://schemas.microsoft.com/office/word/2020/wordml/sdtdatahash" xmlns:w16se="http://schemas.microsoft.com/office/word/2015/wordml/symex" xmlns:wpg="http://schemas.microsoft.com/office/word/2010/wordprocessingGroup" xmlns:wpi="http://schemas.microsoft.com/office/word/2010/wordprocessingInk" xmlns:wne="http://schemas.microsoft.com/office/word/2006/wordml" xmlns:wps="http://schemas.microsoft.com/office/word/2010/wordprocessingShape" mc:Ignorable="w14 w15 w16se w16cid w16 w16cex w16sdtdh w16du wp14">
   <w:endnote w:type="separator" w:id="-1">
     <w:p>
       <w:r>
@@ -7463,10 +6981,10 @@
 </file>
 
 <file path=word/footer1.xml><?xml version="1.0" encoding="utf-8"?>
-<w:ftr xmlns:wpc="http://schemas.microsoft.com/office/word/2010/wordprocessingCanvas" xmlns:cx="http://schemas.microsoft.com/office/drawing/2014/chartex" xmlns:cx1="http://schemas.microsoft.com/office/drawing/2015/9/8/chartex" xmlns:cx2="http://schemas.microsoft.com/office/drawing/2015/10/21/chartex" xmlns:cx3="http://schemas.microsoft.com/office/drawing/2016/5/9/chartex" xmlns:cx4="http://schemas.microsoft.com/office/drawing/2016/5/10/chartex" xmlns:cx5="http://schemas.microsoft.com/office/drawing/2016/5/11/chartex" xmlns:cx6="http://schemas.microsoft.com/office/drawing/2016/5/12/chartex" xmlns:cx7="http://schemas.microsoft.com/office/drawing/2016/5/13/chartex" xmlns:cx8="http://schemas.microsoft.com/office/drawing/2016/5/14/chartex" xmlns:mc="http://schemas.openxmlformats.org/markup-compatibility/2006" xmlns:aink="http://schemas.microsoft.com/office/drawing/2016/ink" xmlns:am3d="http://schemas.microsoft.com/office/drawing/2017/model3d" xmlns:o="urn:schemas-microsoft-com:office:office" xmlns:r="http://schemas.openxmlformats.org/officeDocument/2006/relationships" xmlns:m="http://schemas.openxmlformats.org/officeDocument/2006/math" xmlns:v="urn:schemas-microsoft-com:vml" xmlns:wp14="http://schemas.microsoft.com/office/word/2010/wordprocessingDrawing" xmlns:wp="http://schemas.openxmlformats.org/drawingml/2006/wordprocessingDrawing" xmlns:w10="urn:schemas-microsoft-com:office:word" xmlns:w="http://schemas.openxmlformats.org/wordprocessingml/2006/main" xmlns:w14="http://schemas.microsoft.com/office/word/2010/wordml" xmlns:w15="http://schemas.microsoft.com/office/word/2012/wordml" xmlns:w16cid="http://schemas.microsoft.com/office/word/2016/wordml/cid" xmlns:w16se="http://schemas.microsoft.com/office/word/2015/wordml/symex" xmlns:wpg="http://schemas.microsoft.com/office/word/2010/wordprocessingGroup" xmlns:wpi="http://schemas.microsoft.com/office/word/2010/wordprocessingInk" xmlns:wne="http://schemas.microsoft.com/office/word/2006/wordml" xmlns:wps="http://schemas.microsoft.com/office/word/2010/wordprocessingShape" mc:Ignorable="w14 w15 w16se w16cid wp14">
+<w:ftr xmlns:wpc="http://schemas.microsoft.com/office/word/2010/wordprocessingCanvas" xmlns:cx="http://schemas.microsoft.com/office/drawing/2014/chartex" xmlns:cx1="http://schemas.microsoft.com/office/drawing/2015/9/8/chartex" xmlns:cx2="http://schemas.microsoft.com/office/drawing/2015/10/21/chartex" xmlns:cx3="http://schemas.microsoft.com/office/drawing/2016/5/9/chartex" xmlns:cx4="http://schemas.microsoft.com/office/drawing/2016/5/10/chartex" xmlns:cx5="http://schemas.microsoft.com/office/drawing/2016/5/11/chartex" xmlns:cx6="http://schemas.microsoft.com/office/drawing/2016/5/12/chartex" xmlns:cx7="http://schemas.microsoft.com/office/drawing/2016/5/13/chartex" xmlns:cx8="http://schemas.microsoft.com/office/drawing/2016/5/14/chartex" xmlns:mc="http://schemas.openxmlformats.org/markup-compatibility/2006" xmlns:aink="http://schemas.microsoft.com/office/drawing/2016/ink" xmlns:am3d="http://schemas.microsoft.com/office/drawing/2017/model3d" xmlns:o="urn:schemas-microsoft-com:office:office" xmlns:oel="http://schemas.microsoft.com/office/2019/extlst" xmlns:r="http://schemas.openxmlformats.org/officeDocument/2006/relationships" xmlns:m="http://schemas.openxmlformats.org/officeDocument/2006/math" xmlns:v="urn:schemas-microsoft-com:vml" xmlns:wp14="http://schemas.microsoft.com/office/word/2010/wordprocessingDrawing" xmlns:wp="http://schemas.openxmlformats.org/drawingml/2006/wordprocessingDrawing" xmlns:w10="urn:schemas-microsoft-com:office:word" xmlns:w="http://schemas.openxmlformats.org/wordprocessingml/2006/main" xmlns:w14="http://schemas.microsoft.com/office/word/2010/wordml" xmlns:w15="http://schemas.microsoft.com/office/word/2012/wordml" xmlns:w16cex="http://schemas.microsoft.com/office/word/2018/wordml/cex" xmlns:w16cid="http://schemas.microsoft.com/office/word/2016/wordml/cid" xmlns:w16="http://schemas.microsoft.com/office/word/2018/wordml" xmlns:w16du="http://schemas.microsoft.com/office/word/2023/wordml/word16du" xmlns:w16sdtdh="http://schemas.microsoft.com/office/word/2020/wordml/sdtdatahash" xmlns:w16se="http://schemas.microsoft.com/office/word/2015/wordml/symex" xmlns:wpg="http://schemas.microsoft.com/office/word/2010/wordprocessingGroup" xmlns:wpi="http://schemas.microsoft.com/office/word/2010/wordprocessingInk" xmlns:wne="http://schemas.microsoft.com/office/word/2006/wordml" xmlns:wps="http://schemas.microsoft.com/office/word/2010/wordprocessingShape" mc:Ignorable="w14 w15 w16se w16cid w16 w16cex w16sdtdh w16du wp14">
   <w:p>
     <w:pPr>
-      <w:pStyle w:val="Pidipagina"/>
+      <w:pStyle w:val="Footer"/>
     </w:pPr>
     <w:r>
       <w:t>Pinco Pallino</w:t>
@@ -7474,14 +6992,27 @@
     <w:r>
       <w:tab/>
     </w:r>
-    <w:fldSimple w:instr=" FILENAME ">
-      <w:r>
-        <w:rPr>
-          <w:noProof/>
-        </w:rPr>
-        <w:t>D2. Modello documentazione progetto.docx</w:t>
-      </w:r>
-    </w:fldSimple>
+    <w:r>
+      <w:fldChar w:fldCharType="begin"/>
+    </w:r>
+    <w:r>
+      <w:instrText xml:space="preserve"> FILENAME </w:instrText>
+    </w:r>
+    <w:r>
+      <w:fldChar w:fldCharType="separate"/>
+    </w:r>
+    <w:r>
+      <w:rPr>
+        <w:noProof/>
+      </w:rPr>
+      <w:t>D2. Modello documentazione progetto.docx</w:t>
+    </w:r>
+    <w:r>
+      <w:rPr>
+        <w:noProof/>
+      </w:rPr>
+      <w:fldChar w:fldCharType="end"/>
+    </w:r>
     <w:r>
       <w:tab/>
       <w:t xml:space="preserve">Versione: </w:t>
@@ -7509,15 +7040,15 @@
 </file>
 
 <file path=word/footer2.xml><?xml version="1.0" encoding="utf-8"?>
-<w:ftr xmlns:wpc="http://schemas.microsoft.com/office/word/2010/wordprocessingCanvas" xmlns:cx="http://schemas.microsoft.com/office/drawing/2014/chartex" xmlns:cx1="http://schemas.microsoft.com/office/drawing/2015/9/8/chartex" xmlns:cx2="http://schemas.microsoft.com/office/drawing/2015/10/21/chartex" xmlns:cx3="http://schemas.microsoft.com/office/drawing/2016/5/9/chartex" xmlns:cx4="http://schemas.microsoft.com/office/drawing/2016/5/10/chartex" xmlns:cx5="http://schemas.microsoft.com/office/drawing/2016/5/11/chartex" xmlns:cx6="http://schemas.microsoft.com/office/drawing/2016/5/12/chartex" xmlns:cx7="http://schemas.microsoft.com/office/drawing/2016/5/13/chartex" xmlns:cx8="http://schemas.microsoft.com/office/drawing/2016/5/14/chartex" xmlns:mc="http://schemas.openxmlformats.org/markup-compatibility/2006" xmlns:aink="http://schemas.microsoft.com/office/drawing/2016/ink" xmlns:am3d="http://schemas.microsoft.com/office/drawing/2017/model3d" xmlns:o="urn:schemas-microsoft-com:office:office" xmlns:r="http://schemas.openxmlformats.org/officeDocument/2006/relationships" xmlns:m="http://schemas.openxmlformats.org/officeDocument/2006/math" xmlns:v="urn:schemas-microsoft-com:vml" xmlns:wp14="http://schemas.microsoft.com/office/word/2010/wordprocessingDrawing" xmlns:wp="http://schemas.openxmlformats.org/drawingml/2006/wordprocessingDrawing" xmlns:w10="urn:schemas-microsoft-com:office:word" xmlns:w="http://schemas.openxmlformats.org/wordprocessingml/2006/main" xmlns:w14="http://schemas.microsoft.com/office/word/2010/wordml" xmlns:w15="http://schemas.microsoft.com/office/word/2012/wordml" xmlns:w16cid="http://schemas.microsoft.com/office/word/2016/wordml/cid" xmlns:w16se="http://schemas.microsoft.com/office/word/2015/wordml/symex" xmlns:wpg="http://schemas.microsoft.com/office/word/2010/wordprocessingGroup" xmlns:wpi="http://schemas.microsoft.com/office/word/2010/wordprocessingInk" xmlns:wne="http://schemas.microsoft.com/office/word/2006/wordml" xmlns:wps="http://schemas.microsoft.com/office/word/2010/wordprocessingShape" mc:Ignorable="w14 w15 w16se w16cid wp14">
+<w:ftr xmlns:wpc="http://schemas.microsoft.com/office/word/2010/wordprocessingCanvas" xmlns:cx="http://schemas.microsoft.com/office/drawing/2014/chartex" xmlns:cx1="http://schemas.microsoft.com/office/drawing/2015/9/8/chartex" xmlns:cx2="http://schemas.microsoft.com/office/drawing/2015/10/21/chartex" xmlns:cx3="http://schemas.microsoft.com/office/drawing/2016/5/9/chartex" xmlns:cx4="http://schemas.microsoft.com/office/drawing/2016/5/10/chartex" xmlns:cx5="http://schemas.microsoft.com/office/drawing/2016/5/11/chartex" xmlns:cx6="http://schemas.microsoft.com/office/drawing/2016/5/12/chartex" xmlns:cx7="http://schemas.microsoft.com/office/drawing/2016/5/13/chartex" xmlns:cx8="http://schemas.microsoft.com/office/drawing/2016/5/14/chartex" xmlns:mc="http://schemas.openxmlformats.org/markup-compatibility/2006" xmlns:aink="http://schemas.microsoft.com/office/drawing/2016/ink" xmlns:am3d="http://schemas.microsoft.com/office/drawing/2017/model3d" xmlns:o="urn:schemas-microsoft-com:office:office" xmlns:oel="http://schemas.microsoft.com/office/2019/extlst" xmlns:r="http://schemas.openxmlformats.org/officeDocument/2006/relationships" xmlns:m="http://schemas.openxmlformats.org/officeDocument/2006/math" xmlns:v="urn:schemas-microsoft-com:vml" xmlns:wp14="http://schemas.microsoft.com/office/word/2010/wordprocessingDrawing" xmlns:wp="http://schemas.openxmlformats.org/drawingml/2006/wordprocessingDrawing" xmlns:w10="urn:schemas-microsoft-com:office:word" xmlns:w="http://schemas.openxmlformats.org/wordprocessingml/2006/main" xmlns:w14="http://schemas.microsoft.com/office/word/2010/wordml" xmlns:w15="http://schemas.microsoft.com/office/word/2012/wordml" xmlns:w16cex="http://schemas.microsoft.com/office/word/2018/wordml/cex" xmlns:w16cid="http://schemas.microsoft.com/office/word/2016/wordml/cid" xmlns:w16="http://schemas.microsoft.com/office/word/2018/wordml" xmlns:w16du="http://schemas.microsoft.com/office/word/2023/wordml/word16du" xmlns:w16sdtdh="http://schemas.microsoft.com/office/word/2020/wordml/sdtdatahash" xmlns:w16se="http://schemas.microsoft.com/office/word/2015/wordml/symex" xmlns:wpg="http://schemas.microsoft.com/office/word/2010/wordprocessingGroup" xmlns:wpi="http://schemas.microsoft.com/office/word/2010/wordprocessingInk" xmlns:wne="http://schemas.microsoft.com/office/word/2006/wordml" xmlns:wps="http://schemas.microsoft.com/office/word/2010/wordprocessingShape" mc:Ignorable="w14 w15 w16se w16cid w16 w16cex w16sdtdh w16du wp14">
   <w:tbl>
     <w:tblPr>
       <w:tblW w:w="0" w:type="auto"/>
       <w:tblLook w:val="00A0" w:firstRow="1" w:lastRow="0" w:firstColumn="1" w:lastColumn="0" w:noHBand="0" w:noVBand="0"/>
     </w:tblPr>
     <w:tblGrid>
-      <w:gridCol w:w="2433"/>
-      <w:gridCol w:w="7205"/>
+      <w:gridCol w:w="2437"/>
+      <w:gridCol w:w="7201"/>
     </w:tblGrid>
     <w:tr>
       <w:tc>
@@ -7556,7 +7087,7 @@
             <w:rPr>
               <w:lang w:val="it-IT"/>
             </w:rPr>
-            <w:t>Esempio di documentazione</w:t>
+            <w:t>Carbon footprint</w:t>
           </w:r>
         </w:p>
       </w:tc>
@@ -7598,7 +7129,7 @@
             <w:rPr>
               <w:lang w:val="it-IT"/>
             </w:rPr>
-            <w:t>Pinco Pallino</w:t>
+            <w:t>Edoardo Antonini, Eros Marucchi</w:t>
           </w:r>
         </w:p>
       </w:tc>
@@ -7640,7 +7171,13 @@
             <w:rPr>
               <w:lang w:val="it-IT"/>
             </w:rPr>
-            <w:t>Info X</w:t>
+            <w:t xml:space="preserve">Info </w:t>
+          </w:r>
+          <w:r>
+            <w:rPr>
+              <w:lang w:val="it-IT"/>
+            </w:rPr>
+            <w:t>3</w:t>
           </w:r>
         </w:p>
       </w:tc>
@@ -7688,7 +7225,13 @@
             <w:rPr>
               <w:lang w:val="it-IT"/>
             </w:rPr>
-            <w:t>20</w:t>
+            <w:t>2</w:t>
+          </w:r>
+          <w:r>
+            <w:rPr>
+              <w:lang w:val="it-IT"/>
+            </w:rPr>
+            <w:t>3</w:t>
           </w:r>
           <w:r>
             <w:rPr>
@@ -7700,7 +7243,13 @@
             <w:rPr>
               <w:lang w:val="it-IT"/>
             </w:rPr>
-            <w:t>21</w:t>
+            <w:t>2</w:t>
+          </w:r>
+          <w:r>
+            <w:rPr>
+              <w:lang w:val="it-IT"/>
+            </w:rPr>
+            <w:t>4</w:t>
           </w:r>
         </w:p>
       </w:tc>
@@ -7723,7 +7272,14 @@
               <w:b/>
               <w:lang w:val="it-IT"/>
             </w:rPr>
-            <w:t>Docente responsabile:</w:t>
+            <w:t>R</w:t>
+          </w:r>
+          <w:r>
+            <w:rPr>
+              <w:b/>
+              <w:lang w:val="it-IT"/>
+            </w:rPr>
+            <w:t>esponsabile:</w:t>
           </w:r>
         </w:p>
       </w:tc>
@@ -7742,7 +7298,7 @@
             <w:rPr>
               <w:lang w:val="it-IT"/>
             </w:rPr>
-            <w:t>Alfonzo Alberini</w:t>
+            <w:t>Ciaran Connolly</w:t>
           </w:r>
         </w:p>
       </w:tc>
@@ -7750,7 +7306,7 @@
   </w:tbl>
   <w:p>
     <w:pPr>
-      <w:pStyle w:val="Pidipagina"/>
+      <w:pStyle w:val="Footer"/>
       <w:pBdr>
         <w:top w:val="none" w:sz="0" w:space="0" w:color="auto"/>
       </w:pBdr>
@@ -7760,7 +7316,7 @@
 </file>
 
 <file path=word/footnotes.xml><?xml version="1.0" encoding="utf-8"?>
-<w:footnotes xmlns:wpc="http://schemas.microsoft.com/office/word/2010/wordprocessingCanvas" xmlns:cx="http://schemas.microsoft.com/office/drawing/2014/chartex" xmlns:cx1="http://schemas.microsoft.com/office/drawing/2015/9/8/chartex" xmlns:cx2="http://schemas.microsoft.com/office/drawing/2015/10/21/chartex" xmlns:cx3="http://schemas.microsoft.com/office/drawing/2016/5/9/chartex" xmlns:cx4="http://schemas.microsoft.com/office/drawing/2016/5/10/chartex" xmlns:cx5="http://schemas.microsoft.com/office/drawing/2016/5/11/chartex" xmlns:cx6="http://schemas.microsoft.com/office/drawing/2016/5/12/chartex" xmlns:cx7="http://schemas.microsoft.com/office/drawing/2016/5/13/chartex" xmlns:cx8="http://schemas.microsoft.com/office/drawing/2016/5/14/chartex" xmlns:mc="http://schemas.openxmlformats.org/markup-compatibility/2006" xmlns:aink="http://schemas.microsoft.com/office/drawing/2016/ink" xmlns:am3d="http://schemas.microsoft.com/office/drawing/2017/model3d" xmlns:o="urn:schemas-microsoft-com:office:office" xmlns:r="http://schemas.openxmlformats.org/officeDocument/2006/relationships" xmlns:m="http://schemas.openxmlformats.org/officeDocument/2006/math" xmlns:v="urn:schemas-microsoft-com:vml" xmlns:wp14="http://schemas.microsoft.com/office/word/2010/wordprocessingDrawing" xmlns:wp="http://schemas.openxmlformats.org/drawingml/2006/wordprocessingDrawing" xmlns:w10="urn:schemas-microsoft-com:office:word" xmlns:w="http://schemas.openxmlformats.org/wordprocessingml/2006/main" xmlns:w14="http://schemas.microsoft.com/office/word/2010/wordml" xmlns:w15="http://schemas.microsoft.com/office/word/2012/wordml" xmlns:w16cid="http://schemas.microsoft.com/office/word/2016/wordml/cid" xmlns:w16se="http://schemas.microsoft.com/office/word/2015/wordml/symex" xmlns:wpg="http://schemas.microsoft.com/office/word/2010/wordprocessingGroup" xmlns:wpi="http://schemas.microsoft.com/office/word/2010/wordprocessingInk" xmlns:wne="http://schemas.microsoft.com/office/word/2006/wordml" xmlns:wps="http://schemas.microsoft.com/office/word/2010/wordprocessingShape" mc:Ignorable="w14 w15 w16se w16cid wp14">
+<w:footnotes xmlns:wpc="http://schemas.microsoft.com/office/word/2010/wordprocessingCanvas" xmlns:cx="http://schemas.microsoft.com/office/drawing/2014/chartex" xmlns:cx1="http://schemas.microsoft.com/office/drawing/2015/9/8/chartex" xmlns:cx2="http://schemas.microsoft.com/office/drawing/2015/10/21/chartex" xmlns:cx3="http://schemas.microsoft.com/office/drawing/2016/5/9/chartex" xmlns:cx4="http://schemas.microsoft.com/office/drawing/2016/5/10/chartex" xmlns:cx5="http://schemas.microsoft.com/office/drawing/2016/5/11/chartex" xmlns:cx6="http://schemas.microsoft.com/office/drawing/2016/5/12/chartex" xmlns:cx7="http://schemas.microsoft.com/office/drawing/2016/5/13/chartex" xmlns:cx8="http://schemas.microsoft.com/office/drawing/2016/5/14/chartex" xmlns:mc="http://schemas.openxmlformats.org/markup-compatibility/2006" xmlns:aink="http://schemas.microsoft.com/office/drawing/2016/ink" xmlns:am3d="http://schemas.microsoft.com/office/drawing/2017/model3d" xmlns:o="urn:schemas-microsoft-com:office:office" xmlns:oel="http://schemas.microsoft.com/office/2019/extlst" xmlns:r="http://schemas.openxmlformats.org/officeDocument/2006/relationships" xmlns:m="http://schemas.openxmlformats.org/officeDocument/2006/math" xmlns:v="urn:schemas-microsoft-com:vml" xmlns:wp14="http://schemas.microsoft.com/office/word/2010/wordprocessingDrawing" xmlns:wp="http://schemas.openxmlformats.org/drawingml/2006/wordprocessingDrawing" xmlns:w10="urn:schemas-microsoft-com:office:word" xmlns:w="http://schemas.openxmlformats.org/wordprocessingml/2006/main" xmlns:w14="http://schemas.microsoft.com/office/word/2010/wordml" xmlns:w15="http://schemas.microsoft.com/office/word/2012/wordml" xmlns:w16cex="http://schemas.microsoft.com/office/word/2018/wordml/cex" xmlns:w16cid="http://schemas.microsoft.com/office/word/2016/wordml/cid" xmlns:w16="http://schemas.microsoft.com/office/word/2018/wordml" xmlns:w16du="http://schemas.microsoft.com/office/word/2023/wordml/word16du" xmlns:w16sdtdh="http://schemas.microsoft.com/office/word/2020/wordml/sdtdatahash" xmlns:w16se="http://schemas.microsoft.com/office/word/2015/wordml/symex" xmlns:wpg="http://schemas.microsoft.com/office/word/2010/wordprocessingGroup" xmlns:wpi="http://schemas.microsoft.com/office/word/2010/wordprocessingInk" xmlns:wne="http://schemas.microsoft.com/office/word/2006/wordml" xmlns:wps="http://schemas.microsoft.com/office/word/2010/wordprocessingShape" mc:Ignorable="w14 w15 w16se w16cid w16 w16cex w16sdtdh w16du wp14">
   <w:footnote w:type="separator" w:id="-1">
     <w:p>
       <w:r>
@@ -7779,7 +7335,7 @@
 </file>
 
 <file path=word/header1.xml><?xml version="1.0" encoding="utf-8"?>
-<w:hdr xmlns:wpc="http://schemas.microsoft.com/office/word/2010/wordprocessingCanvas" xmlns:cx="http://schemas.microsoft.com/office/drawing/2014/chartex" xmlns:cx1="http://schemas.microsoft.com/office/drawing/2015/9/8/chartex" xmlns:cx2="http://schemas.microsoft.com/office/drawing/2015/10/21/chartex" xmlns:cx3="http://schemas.microsoft.com/office/drawing/2016/5/9/chartex" xmlns:cx4="http://schemas.microsoft.com/office/drawing/2016/5/10/chartex" xmlns:cx5="http://schemas.microsoft.com/office/drawing/2016/5/11/chartex" xmlns:cx6="http://schemas.microsoft.com/office/drawing/2016/5/12/chartex" xmlns:cx7="http://schemas.microsoft.com/office/drawing/2016/5/13/chartex" xmlns:cx8="http://schemas.microsoft.com/office/drawing/2016/5/14/chartex" xmlns:mc="http://schemas.openxmlformats.org/markup-compatibility/2006" xmlns:aink="http://schemas.microsoft.com/office/drawing/2016/ink" xmlns:am3d="http://schemas.microsoft.com/office/drawing/2017/model3d" xmlns:o="urn:schemas-microsoft-com:office:office" xmlns:r="http://schemas.openxmlformats.org/officeDocument/2006/relationships" xmlns:m="http://schemas.openxmlformats.org/officeDocument/2006/math" xmlns:v="urn:schemas-microsoft-com:vml" xmlns:wp14="http://schemas.microsoft.com/office/word/2010/wordprocessingDrawing" xmlns:wp="http://schemas.openxmlformats.org/drawingml/2006/wordprocessingDrawing" xmlns:w10="urn:schemas-microsoft-com:office:word" xmlns:w="http://schemas.openxmlformats.org/wordprocessingml/2006/main" xmlns:w14="http://schemas.microsoft.com/office/word/2010/wordml" xmlns:w15="http://schemas.microsoft.com/office/word/2012/wordml" xmlns:w16cid="http://schemas.microsoft.com/office/word/2016/wordml/cid" xmlns:w16se="http://schemas.microsoft.com/office/word/2015/wordml/symex" xmlns:wpg="http://schemas.microsoft.com/office/word/2010/wordprocessingGroup" xmlns:wpi="http://schemas.microsoft.com/office/word/2010/wordprocessingInk" xmlns:wne="http://schemas.microsoft.com/office/word/2006/wordml" xmlns:wps="http://schemas.microsoft.com/office/word/2010/wordprocessingShape" mc:Ignorable="w14 w15 w16se w16cid wp14">
+<w:hdr xmlns:wpc="http://schemas.microsoft.com/office/word/2010/wordprocessingCanvas" xmlns:cx="http://schemas.microsoft.com/office/drawing/2014/chartex" xmlns:cx1="http://schemas.microsoft.com/office/drawing/2015/9/8/chartex" xmlns:cx2="http://schemas.microsoft.com/office/drawing/2015/10/21/chartex" xmlns:cx3="http://schemas.microsoft.com/office/drawing/2016/5/9/chartex" xmlns:cx4="http://schemas.microsoft.com/office/drawing/2016/5/10/chartex" xmlns:cx5="http://schemas.microsoft.com/office/drawing/2016/5/11/chartex" xmlns:cx6="http://schemas.microsoft.com/office/drawing/2016/5/12/chartex" xmlns:cx7="http://schemas.microsoft.com/office/drawing/2016/5/13/chartex" xmlns:cx8="http://schemas.microsoft.com/office/drawing/2016/5/14/chartex" xmlns:mc="http://schemas.openxmlformats.org/markup-compatibility/2006" xmlns:aink="http://schemas.microsoft.com/office/drawing/2016/ink" xmlns:am3d="http://schemas.microsoft.com/office/drawing/2017/model3d" xmlns:o="urn:schemas-microsoft-com:office:office" xmlns:oel="http://schemas.microsoft.com/office/2019/extlst" xmlns:r="http://schemas.openxmlformats.org/officeDocument/2006/relationships" xmlns:m="http://schemas.openxmlformats.org/officeDocument/2006/math" xmlns:v="urn:schemas-microsoft-com:vml" xmlns:wp14="http://schemas.microsoft.com/office/word/2010/wordprocessingDrawing" xmlns:wp="http://schemas.openxmlformats.org/drawingml/2006/wordprocessingDrawing" xmlns:w10="urn:schemas-microsoft-com:office:word" xmlns:w="http://schemas.openxmlformats.org/wordprocessingml/2006/main" xmlns:w14="http://schemas.microsoft.com/office/word/2010/wordml" xmlns:w15="http://schemas.microsoft.com/office/word/2012/wordml" xmlns:w16cex="http://schemas.microsoft.com/office/word/2018/wordml/cex" xmlns:w16cid="http://schemas.microsoft.com/office/word/2016/wordml/cid" xmlns:w16="http://schemas.microsoft.com/office/word/2018/wordml" xmlns:w16du="http://schemas.microsoft.com/office/word/2023/wordml/word16du" xmlns:w16sdtdh="http://schemas.microsoft.com/office/word/2020/wordml/sdtdatahash" xmlns:w16se="http://schemas.microsoft.com/office/word/2015/wordml/symex" xmlns:wpg="http://schemas.microsoft.com/office/word/2010/wordprocessingGroup" xmlns:wpi="http://schemas.microsoft.com/office/word/2010/wordprocessingInk" xmlns:wne="http://schemas.microsoft.com/office/word/2006/wordml" xmlns:wps="http://schemas.microsoft.com/office/word/2010/wordprocessingShape" mc:Ignorable="w14 w15 w16se w16cid w16 w16cex w16sdtdh w16du wp14">
   <w:tbl>
     <w:tblPr>
       <w:tblW w:w="9639" w:type="dxa"/>
@@ -7824,7 +7380,7 @@
         </w:tcPr>
         <w:p>
           <w:pPr>
-            <w:pStyle w:val="Intestazione"/>
+            <w:pStyle w:val="Header"/>
             <w:jc w:val="center"/>
             <w:rPr>
               <w:rFonts w:cs="Arial"/>
@@ -7907,7 +7463,7 @@
         </w:tcPr>
         <w:p>
           <w:pPr>
-            <w:pStyle w:val="Intestazione"/>
+            <w:pStyle w:val="Header"/>
             <w:jc w:val="center"/>
             <w:rPr>
               <w:rFonts w:cs="Arial"/>
@@ -7944,7 +7500,7 @@
         </w:tcPr>
         <w:p>
           <w:pPr>
-            <w:pStyle w:val="Intestazione"/>
+            <w:pStyle w:val="Header"/>
             <w:jc w:val="center"/>
             <w:rPr>
               <w:rFonts w:cs="Arial"/>
@@ -8086,7 +7642,7 @@
         </w:tcPr>
         <w:p>
           <w:pPr>
-            <w:pStyle w:val="Intestazione"/>
+            <w:pStyle w:val="Header"/>
             <w:jc w:val="center"/>
             <w:rPr>
               <w:rFonts w:cs="Arial"/>
@@ -8123,7 +7679,7 @@
         </w:tcPr>
         <w:p>
           <w:pPr>
-            <w:pStyle w:val="Intestazione"/>
+            <w:pStyle w:val="Header"/>
             <w:jc w:val="center"/>
             <w:rPr>
               <w:rFonts w:cs="Arial"/>
@@ -8136,7 +7692,7 @@
   </w:tbl>
   <w:p>
     <w:pPr>
-      <w:pStyle w:val="Intestazione"/>
+      <w:pStyle w:val="Header"/>
       <w:rPr>
         <w:rFonts w:cs="Arial"/>
         <w:sz w:val="8"/>
@@ -8148,7 +7704,7 @@
 </file>
 
 <file path=word/header2.xml><?xml version="1.0" encoding="utf-8"?>
-<w:hdr xmlns:wpc="http://schemas.microsoft.com/office/word/2010/wordprocessingCanvas" xmlns:cx="http://schemas.microsoft.com/office/drawing/2014/chartex" xmlns:cx1="http://schemas.microsoft.com/office/drawing/2015/9/8/chartex" xmlns:cx2="http://schemas.microsoft.com/office/drawing/2015/10/21/chartex" xmlns:cx3="http://schemas.microsoft.com/office/drawing/2016/5/9/chartex" xmlns:cx4="http://schemas.microsoft.com/office/drawing/2016/5/10/chartex" xmlns:cx5="http://schemas.microsoft.com/office/drawing/2016/5/11/chartex" xmlns:cx6="http://schemas.microsoft.com/office/drawing/2016/5/12/chartex" xmlns:cx7="http://schemas.microsoft.com/office/drawing/2016/5/13/chartex" xmlns:cx8="http://schemas.microsoft.com/office/drawing/2016/5/14/chartex" xmlns:mc="http://schemas.openxmlformats.org/markup-compatibility/2006" xmlns:aink="http://schemas.microsoft.com/office/drawing/2016/ink" xmlns:am3d="http://schemas.microsoft.com/office/drawing/2017/model3d" xmlns:o="urn:schemas-microsoft-com:office:office" xmlns:r="http://schemas.openxmlformats.org/officeDocument/2006/relationships" xmlns:m="http://schemas.openxmlformats.org/officeDocument/2006/math" xmlns:v="urn:schemas-microsoft-com:vml" xmlns:wp14="http://schemas.microsoft.com/office/word/2010/wordprocessingDrawing" xmlns:wp="http://schemas.openxmlformats.org/drawingml/2006/wordprocessingDrawing" xmlns:w10="urn:schemas-microsoft-com:office:word" xmlns:w="http://schemas.openxmlformats.org/wordprocessingml/2006/main" xmlns:w14="http://schemas.microsoft.com/office/word/2010/wordml" xmlns:w15="http://schemas.microsoft.com/office/word/2012/wordml" xmlns:w16cid="http://schemas.microsoft.com/office/word/2016/wordml/cid" xmlns:w16se="http://schemas.microsoft.com/office/word/2015/wordml/symex" xmlns:wpg="http://schemas.microsoft.com/office/word/2010/wordprocessingGroup" xmlns:wpi="http://schemas.microsoft.com/office/word/2010/wordprocessingInk" xmlns:wne="http://schemas.microsoft.com/office/word/2006/wordml" xmlns:wps="http://schemas.microsoft.com/office/word/2010/wordprocessingShape" mc:Ignorable="w14 w15 w16se w16cid wp14">
+<w:hdr xmlns:wpc="http://schemas.microsoft.com/office/word/2010/wordprocessingCanvas" xmlns:cx="http://schemas.microsoft.com/office/drawing/2014/chartex" xmlns:cx1="http://schemas.microsoft.com/office/drawing/2015/9/8/chartex" xmlns:cx2="http://schemas.microsoft.com/office/drawing/2015/10/21/chartex" xmlns:cx3="http://schemas.microsoft.com/office/drawing/2016/5/9/chartex" xmlns:cx4="http://schemas.microsoft.com/office/drawing/2016/5/10/chartex" xmlns:cx5="http://schemas.microsoft.com/office/drawing/2016/5/11/chartex" xmlns:cx6="http://schemas.microsoft.com/office/drawing/2016/5/12/chartex" xmlns:cx7="http://schemas.microsoft.com/office/drawing/2016/5/13/chartex" xmlns:cx8="http://schemas.microsoft.com/office/drawing/2016/5/14/chartex" xmlns:mc="http://schemas.openxmlformats.org/markup-compatibility/2006" xmlns:aink="http://schemas.microsoft.com/office/drawing/2016/ink" xmlns:am3d="http://schemas.microsoft.com/office/drawing/2017/model3d" xmlns:o="urn:schemas-microsoft-com:office:office" xmlns:oel="http://schemas.microsoft.com/office/2019/extlst" xmlns:r="http://schemas.openxmlformats.org/officeDocument/2006/relationships" xmlns:m="http://schemas.openxmlformats.org/officeDocument/2006/math" xmlns:v="urn:schemas-microsoft-com:vml" xmlns:wp14="http://schemas.microsoft.com/office/word/2010/wordprocessingDrawing" xmlns:wp="http://schemas.openxmlformats.org/drawingml/2006/wordprocessingDrawing" xmlns:w10="urn:schemas-microsoft-com:office:word" xmlns:w="http://schemas.openxmlformats.org/wordprocessingml/2006/main" xmlns:w14="http://schemas.microsoft.com/office/word/2010/wordml" xmlns:w15="http://schemas.microsoft.com/office/word/2012/wordml" xmlns:w16cex="http://schemas.microsoft.com/office/word/2018/wordml/cex" xmlns:w16cid="http://schemas.microsoft.com/office/word/2016/wordml/cid" xmlns:w16="http://schemas.microsoft.com/office/word/2018/wordml" xmlns:w16du="http://schemas.microsoft.com/office/word/2023/wordml/word16du" xmlns:w16sdtdh="http://schemas.microsoft.com/office/word/2020/wordml/sdtdatahash" xmlns:w16se="http://schemas.microsoft.com/office/word/2015/wordml/symex" xmlns:wpg="http://schemas.microsoft.com/office/word/2010/wordprocessingGroup" xmlns:wpi="http://schemas.microsoft.com/office/word/2010/wordprocessingInk" xmlns:wne="http://schemas.microsoft.com/office/word/2006/wordml" xmlns:wps="http://schemas.microsoft.com/office/word/2010/wordprocessingShape" mc:Ignorable="w14 w15 w16se w16cid w16 w16cex w16sdtdh w16du wp14">
   <w:tbl>
     <w:tblPr>
       <w:tblW w:w="9644" w:type="dxa"/>
@@ -8190,7 +7746,7 @@
         </w:tcPr>
         <w:p>
           <w:pPr>
-            <w:pStyle w:val="Intestazione"/>
+            <w:pStyle w:val="Header"/>
             <w:jc w:val="center"/>
             <w:rPr>
               <w:rFonts w:cs="Arial"/>
@@ -8273,7 +7829,7 @@
         </w:tcPr>
         <w:p>
           <w:pPr>
-            <w:pStyle w:val="Intestazione"/>
+            <w:pStyle w:val="Header"/>
             <w:jc w:val="center"/>
             <w:rPr>
               <w:rFonts w:cs="Arial"/>
@@ -8340,7 +7896,7 @@
         </w:tcPr>
         <w:p>
           <w:pPr>
-            <w:pStyle w:val="Intestazione"/>
+            <w:pStyle w:val="Header"/>
             <w:jc w:val="center"/>
             <w:rPr>
               <w:rFonts w:cs="Arial"/>
@@ -8364,14 +7920,14 @@
   </w:tbl>
   <w:p>
     <w:pPr>
-      <w:pStyle w:val="Intestazione"/>
+      <w:pStyle w:val="Header"/>
     </w:pPr>
   </w:p>
 </w:hdr>
 </file>
 
 <file path=word/numbering.xml><?xml version="1.0" encoding="utf-8"?>
-<w:numbering xmlns:wpc="http://schemas.microsoft.com/office/word/2010/wordprocessingCanvas" xmlns:cx="http://schemas.microsoft.com/office/drawing/2014/chartex" xmlns:cx1="http://schemas.microsoft.com/office/drawing/2015/9/8/chartex" xmlns:cx2="http://schemas.microsoft.com/office/drawing/2015/10/21/chartex" xmlns:cx3="http://schemas.microsoft.com/office/drawing/2016/5/9/chartex" xmlns:cx4="http://schemas.microsoft.com/office/drawing/2016/5/10/chartex" xmlns:cx5="http://schemas.microsoft.com/office/drawing/2016/5/11/chartex" xmlns:cx6="http://schemas.microsoft.com/office/drawing/2016/5/12/chartex" xmlns:cx7="http://schemas.microsoft.com/office/drawing/2016/5/13/chartex" xmlns:cx8="http://schemas.microsoft.com/office/drawing/2016/5/14/chartex" xmlns:mc="http://schemas.openxmlformats.org/markup-compatibility/2006" xmlns:aink="http://schemas.microsoft.com/office/drawing/2016/ink" xmlns:am3d="http://schemas.microsoft.com/office/drawing/2017/model3d" xmlns:o="urn:schemas-microsoft-com:office:office" xmlns:r="http://schemas.openxmlformats.org/officeDocument/2006/relationships" xmlns:m="http://schemas.openxmlformats.org/officeDocument/2006/math" xmlns:v="urn:schemas-microsoft-com:vml" xmlns:wp14="http://schemas.microsoft.com/office/word/2010/wordprocessingDrawing" xmlns:wp="http://schemas.openxmlformats.org/drawingml/2006/wordprocessingDrawing" xmlns:w10="urn:schemas-microsoft-com:office:word" xmlns:w="http://schemas.openxmlformats.org/wordprocessingml/2006/main" xmlns:w14="http://schemas.microsoft.com/office/word/2010/wordml" xmlns:w15="http://schemas.microsoft.com/office/word/2012/wordml" xmlns:w16cid="http://schemas.microsoft.com/office/word/2016/wordml/cid" xmlns:w16se="http://schemas.microsoft.com/office/word/2015/wordml/symex" xmlns:wpg="http://schemas.microsoft.com/office/word/2010/wordprocessingGroup" xmlns:wpi="http://schemas.microsoft.com/office/word/2010/wordprocessingInk" xmlns:wne="http://schemas.microsoft.com/office/word/2006/wordml" xmlns:wps="http://schemas.microsoft.com/office/word/2010/wordprocessingShape" mc:Ignorable="w14 w15 w16se w16cid wp14">
+<w:numbering xmlns:wpc="http://schemas.microsoft.com/office/word/2010/wordprocessingCanvas" xmlns:cx="http://schemas.microsoft.com/office/drawing/2014/chartex" xmlns:cx1="http://schemas.microsoft.com/office/drawing/2015/9/8/chartex" xmlns:cx2="http://schemas.microsoft.com/office/drawing/2015/10/21/chartex" xmlns:cx3="http://schemas.microsoft.com/office/drawing/2016/5/9/chartex" xmlns:cx4="http://schemas.microsoft.com/office/drawing/2016/5/10/chartex" xmlns:cx5="http://schemas.microsoft.com/office/drawing/2016/5/11/chartex" xmlns:cx6="http://schemas.microsoft.com/office/drawing/2016/5/12/chartex" xmlns:cx7="http://schemas.microsoft.com/office/drawing/2016/5/13/chartex" xmlns:cx8="http://schemas.microsoft.com/office/drawing/2016/5/14/chartex" xmlns:mc="http://schemas.openxmlformats.org/markup-compatibility/2006" xmlns:aink="http://schemas.microsoft.com/office/drawing/2016/ink" xmlns:am3d="http://schemas.microsoft.com/office/drawing/2017/model3d" xmlns:o="urn:schemas-microsoft-com:office:office" xmlns:oel="http://schemas.microsoft.com/office/2019/extlst" xmlns:r="http://schemas.openxmlformats.org/officeDocument/2006/relationships" xmlns:m="http://schemas.openxmlformats.org/officeDocument/2006/math" xmlns:v="urn:schemas-microsoft-com:vml" xmlns:wp14="http://schemas.microsoft.com/office/word/2010/wordprocessingDrawing" xmlns:wp="http://schemas.openxmlformats.org/drawingml/2006/wordprocessingDrawing" xmlns:w10="urn:schemas-microsoft-com:office:word" xmlns:w="http://schemas.openxmlformats.org/wordprocessingml/2006/main" xmlns:w14="http://schemas.microsoft.com/office/word/2010/wordml" xmlns:w15="http://schemas.microsoft.com/office/word/2012/wordml" xmlns:w16cex="http://schemas.microsoft.com/office/word/2018/wordml/cex" xmlns:w16cid="http://schemas.microsoft.com/office/word/2016/wordml/cid" xmlns:w16="http://schemas.microsoft.com/office/word/2018/wordml" xmlns:w16du="http://schemas.microsoft.com/office/word/2023/wordml/word16du" xmlns:w16sdtdh="http://schemas.microsoft.com/office/word/2020/wordml/sdtdatahash" xmlns:w16se="http://schemas.microsoft.com/office/word/2015/wordml/symex" xmlns:wpg="http://schemas.microsoft.com/office/word/2010/wordprocessingGroup" xmlns:wpi="http://schemas.microsoft.com/office/word/2010/wordprocessingInk" xmlns:wne="http://schemas.microsoft.com/office/word/2006/wordml" xmlns:wps="http://schemas.microsoft.com/office/word/2010/wordprocessingShape" mc:Ignorable="w14 w15 w16se w16cid w16 w16cex w16sdtdh w16du wp14">
   <w:abstractNum w:abstractNumId="0" w15:restartNumberingAfterBreak="0">
     <w:nsid w:val="0801489A"/>
     <w:multiLevelType w:val="hybridMultilevel"/>
@@ -9537,7 +9093,7 @@
     <w:lvl w:ilvl="0">
       <w:start w:val="1"/>
       <w:numFmt w:val="decimal"/>
-      <w:pStyle w:val="Titolo1"/>
+      <w:pStyle w:val="Heading1"/>
       <w:lvlText w:val="%1"/>
       <w:lvlJc w:val="left"/>
       <w:pPr>
@@ -9553,7 +9109,7 @@
     <w:lvl w:ilvl="1">
       <w:start w:val="1"/>
       <w:numFmt w:val="decimal"/>
-      <w:pStyle w:val="Titolo2"/>
+      <w:pStyle w:val="Heading2"/>
       <w:lvlText w:val="%1.%2"/>
       <w:lvlJc w:val="left"/>
       <w:pPr>
@@ -9569,7 +9125,7 @@
     <w:lvl w:ilvl="2">
       <w:start w:val="1"/>
       <w:numFmt w:val="decimal"/>
-      <w:pStyle w:val="Titolo3"/>
+      <w:pStyle w:val="Heading3"/>
       <w:lvlText w:val="%1.%2.%3"/>
       <w:lvlJc w:val="left"/>
       <w:pPr>
@@ -9585,7 +9141,7 @@
     <w:lvl w:ilvl="3">
       <w:start w:val="1"/>
       <w:numFmt w:val="decimal"/>
-      <w:pStyle w:val="Titolo4"/>
+      <w:pStyle w:val="Heading4"/>
       <w:lvlText w:val="%1.%2.%3.%4"/>
       <w:lvlJc w:val="left"/>
       <w:pPr>
@@ -9601,7 +9157,7 @@
     <w:lvl w:ilvl="4">
       <w:start w:val="1"/>
       <w:numFmt w:val="decimal"/>
-      <w:pStyle w:val="Titolo5"/>
+      <w:pStyle w:val="Heading5"/>
       <w:lvlText w:val="%1.%2.%3.%4.%5"/>
       <w:lvlJc w:val="left"/>
       <w:pPr>
@@ -9617,7 +9173,7 @@
     <w:lvl w:ilvl="5">
       <w:start w:val="1"/>
       <w:numFmt w:val="decimal"/>
-      <w:pStyle w:val="Titolo6"/>
+      <w:pStyle w:val="Heading6"/>
       <w:lvlText w:val="%1.%2.%3.%4.%5.%6"/>
       <w:lvlJc w:val="left"/>
       <w:pPr>
@@ -9633,7 +9189,7 @@
     <w:lvl w:ilvl="6">
       <w:start w:val="1"/>
       <w:numFmt w:val="decimal"/>
-      <w:pStyle w:val="Titolo7"/>
+      <w:pStyle w:val="Heading7"/>
       <w:lvlText w:val="%1.%2.%3.%4.%5.%6.%7"/>
       <w:lvlJc w:val="left"/>
       <w:pPr>
@@ -9649,7 +9205,7 @@
     <w:lvl w:ilvl="7">
       <w:start w:val="1"/>
       <w:numFmt w:val="decimal"/>
-      <w:pStyle w:val="Titolo8"/>
+      <w:pStyle w:val="Heading8"/>
       <w:lvlText w:val="%1.%2.%3.%4.%5.%6.%7.%8"/>
       <w:lvlJc w:val="left"/>
       <w:pPr>
@@ -9665,7 +9221,7 @@
     <w:lvl w:ilvl="8">
       <w:start w:val="1"/>
       <w:numFmt w:val="decimal"/>
-      <w:pStyle w:val="Titolo9"/>
+      <w:pStyle w:val="Heading9"/>
       <w:lvlText w:val="%1.%2.%3.%4.%5.%6.%7.%8.%9"/>
       <w:lvlJc w:val="left"/>
       <w:pPr>
@@ -10560,87 +10116,203 @@
       </w:rPr>
     </w:lvl>
   </w:abstractNum>
-  <w:num w:numId="1">
+  <w:abstractNum w:abstractNumId="17" w15:restartNumberingAfterBreak="0">
+    <w:nsid w:val="7D6850D1"/>
+    <w:multiLevelType w:val="hybridMultilevel"/>
+    <w:tmpl w:val="3C38BDB8"/>
+    <w:lvl w:ilvl="0" w:tplc="08090001">
+      <w:start w:val="1"/>
+      <w:numFmt w:val="bullet"/>
+      <w:lvlText w:val=""/>
+      <w:lvlJc w:val="left"/>
+      <w:pPr>
+        <w:ind w:left="720" w:hanging="360"/>
+      </w:pPr>
+      <w:rPr>
+        <w:rFonts w:ascii="Symbol" w:hAnsi="Symbol" w:hint="default"/>
+      </w:rPr>
+    </w:lvl>
+    <w:lvl w:ilvl="1" w:tplc="08090003" w:tentative="1">
+      <w:start w:val="1"/>
+      <w:numFmt w:val="bullet"/>
+      <w:lvlText w:val="o"/>
+      <w:lvlJc w:val="left"/>
+      <w:pPr>
+        <w:ind w:left="1440" w:hanging="360"/>
+      </w:pPr>
+      <w:rPr>
+        <w:rFonts w:ascii="Courier New" w:hAnsi="Courier New" w:cs="Courier New" w:hint="default"/>
+      </w:rPr>
+    </w:lvl>
+    <w:lvl w:ilvl="2" w:tplc="08090005" w:tentative="1">
+      <w:start w:val="1"/>
+      <w:numFmt w:val="bullet"/>
+      <w:lvlText w:val=""/>
+      <w:lvlJc w:val="left"/>
+      <w:pPr>
+        <w:ind w:left="2160" w:hanging="360"/>
+      </w:pPr>
+      <w:rPr>
+        <w:rFonts w:ascii="Wingdings" w:hAnsi="Wingdings" w:hint="default"/>
+      </w:rPr>
+    </w:lvl>
+    <w:lvl w:ilvl="3" w:tplc="08090001" w:tentative="1">
+      <w:start w:val="1"/>
+      <w:numFmt w:val="bullet"/>
+      <w:lvlText w:val=""/>
+      <w:lvlJc w:val="left"/>
+      <w:pPr>
+        <w:ind w:left="2880" w:hanging="360"/>
+      </w:pPr>
+      <w:rPr>
+        <w:rFonts w:ascii="Symbol" w:hAnsi="Symbol" w:hint="default"/>
+      </w:rPr>
+    </w:lvl>
+    <w:lvl w:ilvl="4" w:tplc="08090003" w:tentative="1">
+      <w:start w:val="1"/>
+      <w:numFmt w:val="bullet"/>
+      <w:lvlText w:val="o"/>
+      <w:lvlJc w:val="left"/>
+      <w:pPr>
+        <w:ind w:left="3600" w:hanging="360"/>
+      </w:pPr>
+      <w:rPr>
+        <w:rFonts w:ascii="Courier New" w:hAnsi="Courier New" w:cs="Courier New" w:hint="default"/>
+      </w:rPr>
+    </w:lvl>
+    <w:lvl w:ilvl="5" w:tplc="08090005" w:tentative="1">
+      <w:start w:val="1"/>
+      <w:numFmt w:val="bullet"/>
+      <w:lvlText w:val=""/>
+      <w:lvlJc w:val="left"/>
+      <w:pPr>
+        <w:ind w:left="4320" w:hanging="360"/>
+      </w:pPr>
+      <w:rPr>
+        <w:rFonts w:ascii="Wingdings" w:hAnsi="Wingdings" w:hint="default"/>
+      </w:rPr>
+    </w:lvl>
+    <w:lvl w:ilvl="6" w:tplc="08090001" w:tentative="1">
+      <w:start w:val="1"/>
+      <w:numFmt w:val="bullet"/>
+      <w:lvlText w:val=""/>
+      <w:lvlJc w:val="left"/>
+      <w:pPr>
+        <w:ind w:left="5040" w:hanging="360"/>
+      </w:pPr>
+      <w:rPr>
+        <w:rFonts w:ascii="Symbol" w:hAnsi="Symbol" w:hint="default"/>
+      </w:rPr>
+    </w:lvl>
+    <w:lvl w:ilvl="7" w:tplc="08090003" w:tentative="1">
+      <w:start w:val="1"/>
+      <w:numFmt w:val="bullet"/>
+      <w:lvlText w:val="o"/>
+      <w:lvlJc w:val="left"/>
+      <w:pPr>
+        <w:ind w:left="5760" w:hanging="360"/>
+      </w:pPr>
+      <w:rPr>
+        <w:rFonts w:ascii="Courier New" w:hAnsi="Courier New" w:cs="Courier New" w:hint="default"/>
+      </w:rPr>
+    </w:lvl>
+    <w:lvl w:ilvl="8" w:tplc="08090005" w:tentative="1">
+      <w:start w:val="1"/>
+      <w:numFmt w:val="bullet"/>
+      <w:lvlText w:val=""/>
+      <w:lvlJc w:val="left"/>
+      <w:pPr>
+        <w:ind w:left="6480" w:hanging="360"/>
+      </w:pPr>
+      <w:rPr>
+        <w:rFonts w:ascii="Wingdings" w:hAnsi="Wingdings" w:hint="default"/>
+      </w:rPr>
+    </w:lvl>
+  </w:abstractNum>
+  <w:num w:numId="1" w16cid:durableId="103690373">
     <w:abstractNumId w:val="9"/>
   </w:num>
-  <w:num w:numId="2">
+  <w:num w:numId="2" w16cid:durableId="592395916">
     <w:abstractNumId w:val="3"/>
   </w:num>
-  <w:num w:numId="3">
+  <w:num w:numId="3" w16cid:durableId="1886529658">
     <w:abstractNumId w:val="7"/>
   </w:num>
-  <w:num w:numId="4">
+  <w:num w:numId="4" w16cid:durableId="1525362380">
     <w:abstractNumId w:val="1"/>
   </w:num>
-  <w:num w:numId="5">
+  <w:num w:numId="5" w16cid:durableId="605428528">
     <w:abstractNumId w:val="4"/>
   </w:num>
-  <w:num w:numId="6">
+  <w:num w:numId="6" w16cid:durableId="438259378">
     <w:abstractNumId w:val="11"/>
   </w:num>
-  <w:num w:numId="7">
+  <w:num w:numId="7" w16cid:durableId="1902279956">
     <w:abstractNumId w:val="8"/>
   </w:num>
-  <w:num w:numId="8">
+  <w:num w:numId="8" w16cid:durableId="1672179762">
     <w:abstractNumId w:val="12"/>
   </w:num>
-  <w:num w:numId="9">
+  <w:num w:numId="9" w16cid:durableId="477889176">
     <w:abstractNumId w:val="0"/>
   </w:num>
-  <w:num w:numId="10">
+  <w:num w:numId="10" w16cid:durableId="2047216931">
     <w:abstractNumId w:val="14"/>
   </w:num>
-  <w:num w:numId="11">
+  <w:num w:numId="11" w16cid:durableId="1694528518">
     <w:abstractNumId w:val="15"/>
   </w:num>
-  <w:num w:numId="12">
+  <w:num w:numId="12" w16cid:durableId="1502426065">
     <w:abstractNumId w:val="5"/>
   </w:num>
-  <w:num w:numId="13">
+  <w:num w:numId="13" w16cid:durableId="1606107765">
     <w:abstractNumId w:val="2"/>
   </w:num>
-  <w:num w:numId="14">
+  <w:num w:numId="14" w16cid:durableId="120997027">
     <w:abstractNumId w:val="16"/>
   </w:num>
-  <w:num w:numId="15">
+  <w:num w:numId="15" w16cid:durableId="610481313">
     <w:abstractNumId w:val="6"/>
   </w:num>
-  <w:num w:numId="16">
+  <w:num w:numId="16" w16cid:durableId="1038236624">
     <w:abstractNumId w:val="9"/>
   </w:num>
-  <w:num w:numId="17">
+  <w:num w:numId="17" w16cid:durableId="214852712">
     <w:abstractNumId w:val="13"/>
   </w:num>
-  <w:num w:numId="18">
+  <w:num w:numId="18" w16cid:durableId="626668272">
     <w:abstractNumId w:val="9"/>
   </w:num>
-  <w:num w:numId="19">
+  <w:num w:numId="19" w16cid:durableId="960764011">
     <w:abstractNumId w:val="9"/>
   </w:num>
-  <w:num w:numId="20">
+  <w:num w:numId="20" w16cid:durableId="1317488907">
     <w:abstractNumId w:val="9"/>
   </w:num>
-  <w:num w:numId="21">
+  <w:num w:numId="21" w16cid:durableId="342511543">
     <w:abstractNumId w:val="9"/>
   </w:num>
-  <w:num w:numId="22">
+  <w:num w:numId="22" w16cid:durableId="35550112">
     <w:abstractNumId w:val="9"/>
   </w:num>
-  <w:num w:numId="23">
+  <w:num w:numId="23" w16cid:durableId="167986007">
     <w:abstractNumId w:val="10"/>
   </w:num>
-  <w:num w:numId="24">
+  <w:num w:numId="24" w16cid:durableId="123432454">
     <w:abstractNumId w:val="9"/>
   </w:num>
-  <w:num w:numId="25">
+  <w:num w:numId="25" w16cid:durableId="1890261429">
     <w:abstractNumId w:val="9"/>
+  </w:num>
+  <w:num w:numId="26" w16cid:durableId="979579770">
+    <w:abstractNumId w:val="17"/>
   </w:num>
   <w:numIdMacAtCleanup w:val="14"/>
 </w:numbering>
 </file>
 
 <file path=word/styles.xml><?xml version="1.0" encoding="utf-8"?>
-<w:styles xmlns:mc="http://schemas.openxmlformats.org/markup-compatibility/2006" xmlns:r="http://schemas.openxmlformats.org/officeDocument/2006/relationships" xmlns:w="http://schemas.openxmlformats.org/wordprocessingml/2006/main" xmlns:w14="http://schemas.microsoft.com/office/word/2010/wordml" xmlns:w15="http://schemas.microsoft.com/office/word/2012/wordml" xmlns:w16cid="http://schemas.microsoft.com/office/word/2016/wordml/cid" xmlns:w16se="http://schemas.microsoft.com/office/word/2015/wordml/symex" mc:Ignorable="w14 w15 w16se w16cid">
+<w:styles xmlns:mc="http://schemas.openxmlformats.org/markup-compatibility/2006" xmlns:r="http://schemas.openxmlformats.org/officeDocument/2006/relationships" xmlns:w="http://schemas.openxmlformats.org/wordprocessingml/2006/main" xmlns:w14="http://schemas.microsoft.com/office/word/2010/wordml" xmlns:w15="http://schemas.microsoft.com/office/word/2012/wordml" xmlns:w16cex="http://schemas.microsoft.com/office/word/2018/wordml/cex" xmlns:w16cid="http://schemas.microsoft.com/office/word/2016/wordml/cid" xmlns:w16="http://schemas.microsoft.com/office/word/2018/wordml" xmlns:w16du="http://schemas.microsoft.com/office/word/2023/wordml/word16du" xmlns:w16sdtdh="http://schemas.microsoft.com/office/word/2020/wordml/sdtdatahash" xmlns:w16se="http://schemas.microsoft.com/office/word/2015/wordml/symex" mc:Ignorable="w14 w15 w16se w16cid w16 w16cex w16sdtdh w16du">
   <w:docDefaults>
     <w:rPrDefault>
       <w:rPr>
@@ -10650,7 +10322,7 @@
     </w:rPrDefault>
     <w:pPrDefault/>
   </w:docDefaults>
-  <w:latentStyles w:defLockedState="0" w:defUIPriority="99" w:defSemiHidden="0" w:defUnhideWhenUsed="0" w:defQFormat="0" w:count="375">
+  <w:latentStyles w:defLockedState="0" w:defUIPriority="99" w:defSemiHidden="0" w:defUnhideWhenUsed="0" w:defQFormat="0" w:count="376">
     <w:lsdException w:name="Normal" w:uiPriority="0" w:qFormat="1"/>
     <w:lsdException w:name="heading 1" w:uiPriority="0" w:qFormat="1"/>
     <w:lsdException w:name="heading 2" w:uiPriority="0" w:qFormat="1"/>
@@ -11026,8 +10698,9 @@
     <w:lsdException w:name="Smart Hyperlink" w:semiHidden="1" w:unhideWhenUsed="1"/>
     <w:lsdException w:name="Hashtag" w:semiHidden="1" w:unhideWhenUsed="1"/>
     <w:lsdException w:name="Unresolved Mention" w:semiHidden="1" w:unhideWhenUsed="1"/>
+    <w:lsdException w:name="Smart Link" w:semiHidden="1" w:unhideWhenUsed="1"/>
   </w:latentStyles>
-  <w:style w:type="paragraph" w:default="1" w:styleId="Normale">
+  <w:style w:type="paragraph" w:default="1" w:styleId="Normal">
     <w:name w:val="Normal"/>
     <w:qFormat/>
     <w:rPr>
@@ -11035,10 +10708,10 @@
       <w:lang w:eastAsia="it-IT"/>
     </w:rPr>
   </w:style>
-  <w:style w:type="paragraph" w:styleId="Titolo1">
+  <w:style w:type="paragraph" w:styleId="Heading1">
     <w:name w:val="heading 1"/>
-    <w:basedOn w:val="Normale"/>
-    <w:next w:val="Normale"/>
+    <w:basedOn w:val="Normal"/>
+    <w:next w:val="Normal"/>
     <w:qFormat/>
     <w:rsid w:val="002C797B"/>
     <w:pPr>
@@ -11056,10 +10729,10 @@
       <w:b/>
     </w:rPr>
   </w:style>
-  <w:style w:type="paragraph" w:styleId="Titolo2">
+  <w:style w:type="paragraph" w:styleId="Heading2">
     <w:name w:val="heading 2"/>
-    <w:basedOn w:val="Normale"/>
-    <w:next w:val="Normale"/>
+    <w:basedOn w:val="Normal"/>
+    <w:next w:val="Normal"/>
     <w:qFormat/>
     <w:rsid w:val="00811FD8"/>
     <w:pPr>
@@ -11076,10 +10749,10 @@
       <w:lang w:val="it-IT"/>
     </w:rPr>
   </w:style>
-  <w:style w:type="paragraph" w:styleId="Titolo3">
+  <w:style w:type="paragraph" w:styleId="Heading3">
     <w:name w:val="heading 3"/>
-    <w:basedOn w:val="Normale"/>
-    <w:next w:val="Normale"/>
+    <w:basedOn w:val="Normal"/>
+    <w:next w:val="Normal"/>
     <w:qFormat/>
     <w:rsid w:val="00D03EA1"/>
     <w:pPr>
@@ -11096,10 +10769,10 @@
       <w:lang w:val="it-IT"/>
     </w:rPr>
   </w:style>
-  <w:style w:type="paragraph" w:styleId="Titolo4">
+  <w:style w:type="paragraph" w:styleId="Heading4">
     <w:name w:val="heading 4"/>
-    <w:basedOn w:val="Normale"/>
-    <w:next w:val="Normale"/>
+    <w:basedOn w:val="Normal"/>
+    <w:next w:val="Normal"/>
     <w:qFormat/>
     <w:rsid w:val="002C797B"/>
     <w:pPr>
@@ -11118,10 +10791,10 @@
       <w:b/>
     </w:rPr>
   </w:style>
-  <w:style w:type="paragraph" w:styleId="Titolo5">
+  <w:style w:type="paragraph" w:styleId="Heading5">
     <w:name w:val="heading 5"/>
-    <w:basedOn w:val="Normale"/>
-    <w:next w:val="Normale"/>
+    <w:basedOn w:val="Normal"/>
+    <w:next w:val="Normal"/>
     <w:qFormat/>
     <w:rsid w:val="002C797B"/>
     <w:pPr>
@@ -11148,10 +10821,10 @@
       <w:sz w:val="22"/>
     </w:rPr>
   </w:style>
-  <w:style w:type="paragraph" w:styleId="Titolo6">
+  <w:style w:type="paragraph" w:styleId="Heading6">
     <w:name w:val="heading 6"/>
-    <w:basedOn w:val="Normale"/>
-    <w:next w:val="Normale"/>
+    <w:basedOn w:val="Normal"/>
+    <w:next w:val="Normal"/>
     <w:qFormat/>
     <w:rsid w:val="002C797B"/>
     <w:pPr>
@@ -11170,10 +10843,10 @@
       <w:szCs w:val="22"/>
     </w:rPr>
   </w:style>
-  <w:style w:type="paragraph" w:styleId="Titolo7">
+  <w:style w:type="paragraph" w:styleId="Heading7">
     <w:name w:val="heading 7"/>
-    <w:basedOn w:val="Normale"/>
-    <w:next w:val="Normale"/>
+    <w:basedOn w:val="Normal"/>
+    <w:next w:val="Normal"/>
     <w:qFormat/>
     <w:rsid w:val="002C797B"/>
     <w:pPr>
@@ -11190,10 +10863,10 @@
       <w:szCs w:val="24"/>
     </w:rPr>
   </w:style>
-  <w:style w:type="paragraph" w:styleId="Titolo8">
+  <w:style w:type="paragraph" w:styleId="Heading8">
     <w:name w:val="heading 8"/>
-    <w:basedOn w:val="Normale"/>
-    <w:next w:val="Normale"/>
+    <w:basedOn w:val="Normal"/>
+    <w:next w:val="Normal"/>
     <w:qFormat/>
     <w:rsid w:val="002C797B"/>
     <w:pPr>
@@ -11211,10 +10884,10 @@
       <w:szCs w:val="24"/>
     </w:rPr>
   </w:style>
-  <w:style w:type="paragraph" w:styleId="Titolo9">
+  <w:style w:type="paragraph" w:styleId="Heading9">
     <w:name w:val="heading 9"/>
-    <w:basedOn w:val="Normale"/>
-    <w:next w:val="Normale"/>
+    <w:basedOn w:val="Normal"/>
+    <w:next w:val="Normal"/>
     <w:qFormat/>
     <w:rsid w:val="002C797B"/>
     <w:pPr>
@@ -11231,13 +10904,13 @@
       <w:szCs w:val="22"/>
     </w:rPr>
   </w:style>
-  <w:style w:type="character" w:default="1" w:styleId="Carpredefinitoparagrafo">
+  <w:style w:type="character" w:default="1" w:styleId="DefaultParagraphFont">
     <w:name w:val="Default Paragraph Font"/>
     <w:uiPriority w:val="1"/>
     <w:semiHidden/>
     <w:unhideWhenUsed/>
   </w:style>
-  <w:style w:type="table" w:default="1" w:styleId="Tabellanormale">
+  <w:style w:type="table" w:default="1" w:styleId="TableNormal">
     <w:name w:val="Normal Table"/>
     <w:uiPriority w:val="99"/>
     <w:semiHidden/>
@@ -11252,15 +10925,15 @@
       </w:tblCellMar>
     </w:tblPr>
   </w:style>
-  <w:style w:type="numbering" w:default="1" w:styleId="Nessunelenco">
+  <w:style w:type="numbering" w:default="1" w:styleId="NoList">
     <w:name w:val="No List"/>
     <w:uiPriority w:val="99"/>
     <w:semiHidden/>
     <w:unhideWhenUsed/>
   </w:style>
-  <w:style w:type="paragraph" w:styleId="Intestazione">
+  <w:style w:type="paragraph" w:styleId="Header">
     <w:name w:val="header"/>
-    <w:basedOn w:val="Normale"/>
+    <w:basedOn w:val="Normal"/>
     <w:pPr>
       <w:tabs>
         <w:tab w:val="center" w:pos="4819"/>
@@ -11268,9 +10941,9 @@
       </w:tabs>
     </w:pPr>
   </w:style>
-  <w:style w:type="paragraph" w:styleId="Pidipagina">
+  <w:style w:type="paragraph" w:styleId="Footer">
     <w:name w:val="footer"/>
-    <w:basedOn w:val="Normale"/>
+    <w:basedOn w:val="Normal"/>
     <w:rsid w:val="002C797B"/>
     <w:pPr>
       <w:pBdr>
@@ -11285,16 +10958,16 @@
       <w:sz w:val="16"/>
     </w:rPr>
   </w:style>
-  <w:style w:type="character" w:styleId="Collegamentoipertestuale">
+  <w:style w:type="character" w:styleId="Hyperlink">
     <w:name w:val="Hyperlink"/>
     <w:rPr>
       <w:color w:val="0000FF"/>
       <w:u w:val="single"/>
     </w:rPr>
   </w:style>
-  <w:style w:type="paragraph" w:styleId="Testofumetto">
+  <w:style w:type="paragraph" w:styleId="BalloonText">
     <w:name w:val="Balloon Text"/>
-    <w:basedOn w:val="Normale"/>
+    <w:basedOn w:val="Normal"/>
     <w:semiHidden/>
     <w:rPr>
       <w:rFonts w:ascii="Tahoma" w:hAnsi="Tahoma" w:cs="Tahoma"/>
@@ -11302,18 +10975,18 @@
       <w:szCs w:val="16"/>
     </w:rPr>
   </w:style>
-  <w:style w:type="paragraph" w:styleId="Sommario1">
+  <w:style w:type="paragraph" w:styleId="TOC1">
     <w:name w:val="toc 1"/>
-    <w:basedOn w:val="Normale"/>
-    <w:next w:val="Normale"/>
+    <w:basedOn w:val="Normal"/>
+    <w:next w:val="Normal"/>
     <w:autoRedefine/>
     <w:uiPriority w:val="39"/>
     <w:rsid w:val="002C797B"/>
   </w:style>
-  <w:style w:type="paragraph" w:styleId="Sommario2">
+  <w:style w:type="paragraph" w:styleId="TOC2">
     <w:name w:val="toc 2"/>
-    <w:basedOn w:val="Normale"/>
-    <w:next w:val="Normale"/>
+    <w:basedOn w:val="Normal"/>
+    <w:next w:val="Normal"/>
     <w:autoRedefine/>
     <w:uiPriority w:val="39"/>
     <w:rsid w:val="002C797B"/>
@@ -11321,10 +10994,10 @@
       <w:ind w:left="200"/>
     </w:pPr>
   </w:style>
-  <w:style w:type="paragraph" w:styleId="Sommario3">
+  <w:style w:type="paragraph" w:styleId="TOC3">
     <w:name w:val="toc 3"/>
-    <w:basedOn w:val="Normale"/>
-    <w:next w:val="Normale"/>
+    <w:basedOn w:val="Normal"/>
+    <w:next w:val="Normal"/>
     <w:autoRedefine/>
     <w:uiPriority w:val="39"/>
     <w:rsid w:val="002C797B"/>
@@ -11332,10 +11005,10 @@
       <w:ind w:left="400"/>
     </w:pPr>
   </w:style>
-  <w:style w:type="paragraph" w:styleId="Sommario4">
+  <w:style w:type="paragraph" w:styleId="TOC4">
     <w:name w:val="toc 4"/>
-    <w:basedOn w:val="Normale"/>
-    <w:next w:val="Normale"/>
+    <w:basedOn w:val="Normal"/>
+    <w:next w:val="Normal"/>
     <w:autoRedefine/>
     <w:semiHidden/>
     <w:rsid w:val="002C797B"/>
@@ -11343,10 +11016,10 @@
       <w:ind w:left="600"/>
     </w:pPr>
   </w:style>
-  <w:style w:type="paragraph" w:styleId="Sommario5">
+  <w:style w:type="paragraph" w:styleId="TOC5">
     <w:name w:val="toc 5"/>
-    <w:basedOn w:val="Normale"/>
-    <w:next w:val="Normale"/>
+    <w:basedOn w:val="Normal"/>
+    <w:next w:val="Normal"/>
     <w:autoRedefine/>
     <w:semiHidden/>
     <w:rsid w:val="002C797B"/>
@@ -11354,10 +11027,10 @@
       <w:ind w:left="800"/>
     </w:pPr>
   </w:style>
-  <w:style w:type="paragraph" w:styleId="Sommario6">
+  <w:style w:type="paragraph" w:styleId="TOC6">
     <w:name w:val="toc 6"/>
-    <w:basedOn w:val="Normale"/>
-    <w:next w:val="Normale"/>
+    <w:basedOn w:val="Normal"/>
+    <w:next w:val="Normal"/>
     <w:autoRedefine/>
     <w:semiHidden/>
     <w:rsid w:val="002C797B"/>
@@ -11365,10 +11038,10 @@
       <w:ind w:left="1000"/>
     </w:pPr>
   </w:style>
-  <w:style w:type="paragraph" w:styleId="Sommario7">
+  <w:style w:type="paragraph" w:styleId="TOC7">
     <w:name w:val="toc 7"/>
-    <w:basedOn w:val="Normale"/>
-    <w:next w:val="Normale"/>
+    <w:basedOn w:val="Normal"/>
+    <w:next w:val="Normal"/>
     <w:autoRedefine/>
     <w:semiHidden/>
     <w:rsid w:val="002C797B"/>
@@ -11376,10 +11049,10 @@
       <w:ind w:left="1200"/>
     </w:pPr>
   </w:style>
-  <w:style w:type="paragraph" w:styleId="Sommario8">
+  <w:style w:type="paragraph" w:styleId="TOC8">
     <w:name w:val="toc 8"/>
-    <w:basedOn w:val="Normale"/>
-    <w:next w:val="Normale"/>
+    <w:basedOn w:val="Normal"/>
+    <w:next w:val="Normal"/>
     <w:autoRedefine/>
     <w:semiHidden/>
     <w:rsid w:val="002C797B"/>
@@ -11387,10 +11060,10 @@
       <w:ind w:left="1400"/>
     </w:pPr>
   </w:style>
-  <w:style w:type="paragraph" w:styleId="Sommario9">
+  <w:style w:type="paragraph" w:styleId="TOC9">
     <w:name w:val="toc 9"/>
-    <w:basedOn w:val="Normale"/>
-    <w:next w:val="Normale"/>
+    <w:basedOn w:val="Normal"/>
+    <w:next w:val="Normal"/>
     <w:autoRedefine/>
     <w:semiHidden/>
     <w:rsid w:val="002C797B"/>
@@ -11400,8 +11073,8 @@
   </w:style>
   <w:style w:type="paragraph" w:customStyle="1" w:styleId="TitoloPagina1">
     <w:name w:val="TitoloPagina1"/>
-    <w:basedOn w:val="Normale"/>
-    <w:next w:val="Normale"/>
+    <w:basedOn w:val="Normal"/>
+    <w:next w:val="Normal"/>
     <w:rsid w:val="00D03EA1"/>
     <w:pPr>
       <w:tabs>
@@ -11416,10 +11089,10 @@
       <w:lang w:val="it-IT"/>
     </w:rPr>
   </w:style>
-  <w:style w:type="paragraph" w:styleId="Didascalia">
+  <w:style w:type="paragraph" w:styleId="Caption">
     <w:name w:val="caption"/>
-    <w:basedOn w:val="Normale"/>
-    <w:next w:val="Normale"/>
+    <w:basedOn w:val="Normal"/>
+    <w:next w:val="Normal"/>
     <w:qFormat/>
     <w:rsid w:val="00D03EA1"/>
     <w:pPr>
@@ -11429,9 +11102,9 @@
       <w:sz w:val="16"/>
     </w:rPr>
   </w:style>
-  <w:style w:type="table" w:styleId="Grigliatabella">
+  <w:style w:type="table" w:styleId="TableGrid">
     <w:name w:val="Table Grid"/>
-    <w:basedOn w:val="Tabellanormale"/>
+    <w:basedOn w:val="TableNormal"/>
     <w:rsid w:val="00D03EA1"/>
     <w:tblPr>
       <w:tblBorders>
@@ -11448,7 +11121,7 @@
     <w:name w:val="apple-converted-space"/>
     <w:rsid w:val="00D823AE"/>
   </w:style>
-  <w:style w:type="character" w:styleId="Rimandocommento">
+  <w:style w:type="character" w:styleId="CommentReference">
     <w:name w:val="annotation reference"/>
     <w:uiPriority w:val="99"/>
     <w:semiHidden/>
@@ -11459,18 +11132,18 @@
       <w:szCs w:val="16"/>
     </w:rPr>
   </w:style>
-  <w:style w:type="paragraph" w:styleId="Testocommento">
+  <w:style w:type="paragraph" w:styleId="CommentText">
     <w:name w:val="annotation text"/>
-    <w:basedOn w:val="Normale"/>
-    <w:link w:val="TestocommentoCarattere"/>
+    <w:basedOn w:val="Normal"/>
+    <w:link w:val="CommentTextChar"/>
     <w:uiPriority w:val="99"/>
     <w:semiHidden/>
     <w:unhideWhenUsed/>
     <w:rsid w:val="00100A3C"/>
   </w:style>
-  <w:style w:type="character" w:customStyle="1" w:styleId="TestocommentoCarattere">
-    <w:name w:val="Testo commento Carattere"/>
-    <w:link w:val="Testocommento"/>
+  <w:style w:type="character" w:customStyle="1" w:styleId="CommentTextChar">
+    <w:name w:val="Comment Text Char"/>
+    <w:link w:val="CommentText"/>
     <w:uiPriority w:val="99"/>
     <w:semiHidden/>
     <w:rsid w:val="00100A3C"/>
@@ -11479,11 +11152,11 @@
       <w:lang w:eastAsia="it-IT"/>
     </w:rPr>
   </w:style>
-  <w:style w:type="paragraph" w:styleId="Soggettocommento">
+  <w:style w:type="paragraph" w:styleId="CommentSubject">
     <w:name w:val="annotation subject"/>
-    <w:basedOn w:val="Testocommento"/>
-    <w:next w:val="Testocommento"/>
-    <w:link w:val="SoggettocommentoCarattere"/>
+    <w:basedOn w:val="CommentText"/>
+    <w:next w:val="CommentText"/>
+    <w:link w:val="CommentSubjectChar"/>
     <w:uiPriority w:val="99"/>
     <w:semiHidden/>
     <w:unhideWhenUsed/>
@@ -11493,9 +11166,9 @@
       <w:bCs/>
     </w:rPr>
   </w:style>
-  <w:style w:type="character" w:customStyle="1" w:styleId="SoggettocommentoCarattere">
-    <w:name w:val="Soggetto commento Carattere"/>
-    <w:link w:val="Soggettocommento"/>
+  <w:style w:type="character" w:customStyle="1" w:styleId="CommentSubjectChar">
+    <w:name w:val="Comment Subject Char"/>
+    <w:link w:val="CommentSubject"/>
     <w:uiPriority w:val="99"/>
     <w:semiHidden/>
     <w:rsid w:val="00100A3C"/>
@@ -11506,7 +11179,7 @@
       <w:lang w:eastAsia="it-IT"/>
     </w:rPr>
   </w:style>
-  <w:style w:type="paragraph" w:styleId="Revisione">
+  <w:style w:type="paragraph" w:styleId="Revision">
     <w:name w:val="Revision"/>
     <w:hidden/>
     <w:uiPriority w:val="99"/>
@@ -11520,8 +11193,8 @@
   <w:style w:type="paragraph" w:customStyle="1" w:styleId="BodyTextChar">
     <w:name w:val="Body Text Char"/>
     <w:aliases w:val="Body Text Char Char Char Char, Char Char Char Char,Body Text Char Char Char,Body Text Char Char,Body Text Char1 Char,Body Text Char1 Char Char Char,Body Text Char Char1 Char Char Char"/>
-    <w:basedOn w:val="Normale"/>
-    <w:next w:val="Corpotesto"/>
+    <w:basedOn w:val="Normal"/>
+    <w:next w:val="BodyText"/>
     <w:link w:val="CorpodeltestoCarattere"/>
     <w:rsid w:val="005048DB"/>
     <w:pPr>
@@ -11545,10 +11218,10 @@
       <w:lang w:val="en-GB" w:eastAsia="en-US" w:bidi="ar-SA"/>
     </w:rPr>
   </w:style>
-  <w:style w:type="paragraph" w:styleId="Corpotesto">
+  <w:style w:type="paragraph" w:styleId="BodyText">
     <w:name w:val="Body Text"/>
-    <w:basedOn w:val="Normale"/>
-    <w:link w:val="CorpotestoCarattere"/>
+    <w:basedOn w:val="Normal"/>
+    <w:link w:val="BodyTextChar1"/>
     <w:uiPriority w:val="99"/>
     <w:semiHidden/>
     <w:unhideWhenUsed/>
@@ -11557,9 +11230,9 @@
       <w:spacing w:after="120"/>
     </w:pPr>
   </w:style>
-  <w:style w:type="character" w:customStyle="1" w:styleId="CorpotestoCarattere">
-    <w:name w:val="Corpo testo Carattere"/>
-    <w:link w:val="Corpotesto"/>
+  <w:style w:type="character" w:customStyle="1" w:styleId="BodyTextChar1">
+    <w:name w:val="Body Text Char1"/>
+    <w:link w:val="BodyText"/>
     <w:uiPriority w:val="99"/>
     <w:semiHidden/>
     <w:rsid w:val="005048DB"/>
@@ -11567,6 +11240,34 @@
       <w:rFonts w:ascii="Arial" w:hAnsi="Arial"/>
       <w:lang w:eastAsia="it-IT"/>
     </w:rPr>
+  </w:style>
+  <w:style w:type="paragraph" w:styleId="NormalWeb">
+    <w:name w:val="Normal (Web)"/>
+    <w:basedOn w:val="Normal"/>
+    <w:uiPriority w:val="99"/>
+    <w:semiHidden/>
+    <w:unhideWhenUsed/>
+    <w:rsid w:val="00781A57"/>
+    <w:pPr>
+      <w:spacing w:before="100" w:beforeAutospacing="1" w:after="100" w:afterAutospacing="1"/>
+    </w:pPr>
+    <w:rPr>
+      <w:rFonts w:ascii="Times New Roman" w:hAnsi="Times New Roman"/>
+      <w:sz w:val="24"/>
+      <w:szCs w:val="24"/>
+      <w:lang w:val="en-GB" w:eastAsia="en-GB"/>
+    </w:rPr>
+  </w:style>
+  <w:style w:type="paragraph" w:styleId="ListParagraph">
+    <w:name w:val="List Paragraph"/>
+    <w:basedOn w:val="Normal"/>
+    <w:uiPriority w:val="34"/>
+    <w:qFormat/>
+    <w:rsid w:val="00781A57"/>
+    <w:pPr>
+      <w:ind w:left="720"/>
+      <w:contextualSpacing/>
+    </w:pPr>
   </w:style>
 </w:styles>
 </file>

</xml_diff>